<commit_message>
Intro deel 1 afgerond
</commit_message>
<xml_diff>
--- a/TEST/Intro testen.docx
+++ b/TEST/Intro testen.docx
@@ -1483,41 +1483,1421 @@
     <w:p>
       <w:pPr>
         <w:rPr>
+          <w:lang w:eastAsia="nl-NL"/>
+        </w:rPr>
+      </w:pPr>
+      <w:r>
+        <w:rPr>
+          <w:lang w:eastAsia="nl-NL"/>
+        </w:rPr>
+        <w:t xml:space="preserve">Het testproces wordt inzichtelijk en beheersbaar. Het voorkomt fouten en testen duren minder lang op kritieke paden. </w:t>
+      </w:r>
+    </w:p>
+    <w:p>
+      <w:pPr>
+        <w:rPr>
+          <w:lang w:eastAsia="nl-NL"/>
+        </w:rPr>
+      </w:pPr>
+    </w:p>
+    <w:p>
+      <w:pPr>
+        <w:pStyle w:val="Kop1"/>
+        <w:rPr>
+          <w:rFonts w:eastAsia="Times New Roman"/>
+          <w:lang w:eastAsia="nl-NL"/>
+        </w:rPr>
+      </w:pPr>
+      <w:r>
+        <w:rPr>
+          <w:rFonts w:eastAsia="Times New Roman"/>
+          <w:lang w:eastAsia="nl-NL"/>
+        </w:rPr>
+        <w:t>5 Welke test Types zijn er?</w:t>
+      </w:r>
+    </w:p>
+    <w:p>
+      <w:pPr>
+        <w:rPr>
+          <w:lang w:eastAsia="nl-NL"/>
+        </w:rPr>
+      </w:pPr>
+    </w:p>
+    <w:p>
+      <w:pPr>
+        <w:rPr>
+          <w:b/>
+          <w:bCs/>
+          <w:color w:val="000000"/>
+          <w:sz w:val="21"/>
+          <w:szCs w:val="21"/>
+          <w:lang w:eastAsia="nl-NL"/>
+        </w:rPr>
+      </w:pPr>
+      <w:r>
+        <w:rPr>
+          <w:b/>
+          <w:bCs/>
+          <w:color w:val="000000"/>
+          <w:sz w:val="21"/>
+          <w:szCs w:val="21"/>
+          <w:u w:val="single"/>
+          <w:lang w:eastAsia="nl-NL"/>
+        </w:rPr>
+        <w:t>Opdracht 1:</w:t>
+      </w:r>
+      <w:r>
+        <w:rPr>
+          <w:b/>
+          <w:bCs/>
+          <w:color w:val="000000"/>
+          <w:sz w:val="21"/>
+          <w:szCs w:val="21"/>
+          <w:lang w:eastAsia="nl-NL"/>
+        </w:rPr>
+        <w:t xml:space="preserve"> Zoek van de categorie Functioneel testen minimaal 5 types en geef hiervan een beschrijving.</w:t>
+      </w:r>
+    </w:p>
+    <w:p>
+      <w:pPr>
+        <w:pStyle w:val="Lijstalinea"/>
+        <w:numPr>
+          <w:ilvl w:val="0"/>
+          <w:numId w:val="8"/>
+        </w:numPr>
+        <w:rPr>
+          <w:lang w:eastAsia="nl-NL"/>
+        </w:rPr>
+      </w:pPr>
+      <w:r>
+        <w:rPr>
+          <w:lang w:eastAsia="nl-NL"/>
+        </w:rPr>
+        <w:t>Unit test: Kleine onderdelen van het product worden getest, bijvoorbeeld een menu balk van een website. Werkt deze naar behoren? Navigeert ook daadwerkelijk naar een andere pagina/sectie?</w:t>
+      </w:r>
+    </w:p>
+    <w:p>
+      <w:pPr>
+        <w:pStyle w:val="Lijstalinea"/>
+        <w:numPr>
+          <w:ilvl w:val="0"/>
+          <w:numId w:val="8"/>
+        </w:numPr>
+        <w:rPr>
+          <w:lang w:eastAsia="nl-NL"/>
+        </w:rPr>
+      </w:pPr>
+      <w:proofErr w:type="spellStart"/>
+      <w:r>
+        <w:rPr>
+          <w:lang w:eastAsia="nl-NL"/>
+        </w:rPr>
+        <w:t>Smoke</w:t>
+      </w:r>
+      <w:proofErr w:type="spellEnd"/>
+      <w:r>
+        <w:rPr>
+          <w:lang w:eastAsia="nl-NL"/>
+        </w:rPr>
+        <w:t xml:space="preserve"> test: Alle basis functionaliteiten van het product worden getest en er wordt gekeken of deze naar behoren werken en dat er genoeg stabiliteit is om verder te ontwikkelen.</w:t>
+      </w:r>
+    </w:p>
+    <w:p>
+      <w:pPr>
+        <w:pStyle w:val="Lijstalinea"/>
+        <w:numPr>
+          <w:ilvl w:val="0"/>
+          <w:numId w:val="8"/>
+        </w:numPr>
+        <w:rPr>
+          <w:lang w:eastAsia="nl-NL"/>
+        </w:rPr>
+      </w:pPr>
+      <w:proofErr w:type="spellStart"/>
+      <w:r>
+        <w:rPr>
+          <w:lang w:eastAsia="nl-NL"/>
+        </w:rPr>
+        <w:lastRenderedPageBreak/>
+        <w:t>Sanity</w:t>
+      </w:r>
+      <w:proofErr w:type="spellEnd"/>
+      <w:r>
+        <w:rPr>
+          <w:lang w:eastAsia="nl-NL"/>
+        </w:rPr>
+        <w:t xml:space="preserve"> test: Wordt meestal na de </w:t>
+      </w:r>
+      <w:proofErr w:type="spellStart"/>
+      <w:r>
+        <w:rPr>
+          <w:lang w:eastAsia="nl-NL"/>
+        </w:rPr>
+        <w:t>smoke</w:t>
+      </w:r>
+      <w:proofErr w:type="spellEnd"/>
+      <w:r>
+        <w:rPr>
+          <w:lang w:eastAsia="nl-NL"/>
+        </w:rPr>
+        <w:t xml:space="preserve"> test gedaan om te kijken of alle grote en belangrijke functies van de code wel functioneren. (Als het werkt dan werkt het, maar hoe werkt het?)</w:t>
+      </w:r>
+    </w:p>
+    <w:p>
+      <w:pPr>
+        <w:pStyle w:val="Lijstalinea"/>
+        <w:numPr>
+          <w:ilvl w:val="0"/>
+          <w:numId w:val="8"/>
+        </w:numPr>
+        <w:rPr>
+          <w:lang w:eastAsia="nl-NL"/>
+        </w:rPr>
+      </w:pPr>
+      <w:r>
+        <w:rPr>
+          <w:lang w:eastAsia="nl-NL"/>
+        </w:rPr>
+        <w:t xml:space="preserve">Integratie test: Nadat verschillende onderdelen van de software zijn </w:t>
+      </w:r>
+      <w:r>
+        <w:rPr>
+          <w:lang w:eastAsia="nl-NL"/>
+        </w:rPr>
+        <w:t>geïntegreerd</w:t>
+      </w:r>
+      <w:r>
+        <w:rPr>
+          <w:lang w:eastAsia="nl-NL"/>
+        </w:rPr>
+        <w:t xml:space="preserve"> wordt er gekeken of deze wel goed werken</w:t>
+      </w:r>
+      <w:r>
+        <w:rPr>
+          <w:lang w:eastAsia="nl-NL"/>
+        </w:rPr>
+        <w:t xml:space="preserve"> na integratie.</w:t>
+      </w:r>
+    </w:p>
+    <w:p>
+      <w:pPr>
+        <w:pStyle w:val="Lijstalinea"/>
+        <w:numPr>
+          <w:ilvl w:val="0"/>
+          <w:numId w:val="8"/>
+        </w:numPr>
+        <w:rPr>
+          <w:lang w:eastAsia="nl-NL"/>
+        </w:rPr>
+      </w:pPr>
+      <w:r>
+        <w:rPr>
+          <w:lang w:eastAsia="nl-NL"/>
+        </w:rPr>
+        <w:t xml:space="preserve">Acceptatietest: Bij deze test worden de wensen en verwachtingen van de product </w:t>
+      </w:r>
+      <w:proofErr w:type="spellStart"/>
+      <w:r>
+        <w:rPr>
+          <w:lang w:eastAsia="nl-NL"/>
+        </w:rPr>
+        <w:t>owner</w:t>
+      </w:r>
+      <w:proofErr w:type="spellEnd"/>
+      <w:r>
+        <w:rPr>
+          <w:lang w:eastAsia="nl-NL"/>
+        </w:rPr>
+        <w:t xml:space="preserve"> (eventueel aan de hand van een user story) getest. Hierbij wordt er dus een volledige functionaliteit verwacht van het product. </w:t>
+      </w:r>
+    </w:p>
+    <w:p>
+      <w:pPr>
+        <w:pStyle w:val="Lijstalinea"/>
+        <w:rPr>
+          <w:lang w:eastAsia="nl-NL"/>
+        </w:rPr>
+      </w:pPr>
+    </w:p>
+    <w:p>
+      <w:pPr>
+        <w:rPr>
+          <w:b/>
+          <w:bCs/>
+          <w:color w:val="000000"/>
+          <w:sz w:val="21"/>
+          <w:szCs w:val="21"/>
+          <w:lang w:eastAsia="nl-NL"/>
+        </w:rPr>
+      </w:pPr>
+      <w:r>
+        <w:rPr>
+          <w:b/>
+          <w:bCs/>
+          <w:color w:val="000000"/>
+          <w:sz w:val="21"/>
+          <w:szCs w:val="21"/>
+          <w:u w:val="single"/>
+          <w:lang w:eastAsia="nl-NL"/>
+        </w:rPr>
+        <w:t>Opdracht 2</w:t>
+      </w:r>
+      <w:r>
+        <w:rPr>
+          <w:b/>
+          <w:bCs/>
+          <w:color w:val="000000"/>
+          <w:sz w:val="21"/>
+          <w:szCs w:val="21"/>
+          <w:lang w:eastAsia="nl-NL"/>
+        </w:rPr>
+        <w:t>: Zoek van de categorie Niet-functioneel testen 5 types en geef hiervan een beschrijving van wat deze type inhoud.</w:t>
+      </w:r>
+    </w:p>
+    <w:p>
+      <w:pPr>
+        <w:pStyle w:val="Lijstalinea"/>
+        <w:numPr>
+          <w:ilvl w:val="0"/>
+          <w:numId w:val="5"/>
+        </w:numPr>
+        <w:rPr>
+          <w:color w:val="000000"/>
+          <w:sz w:val="21"/>
+          <w:szCs w:val="21"/>
+          <w:lang w:eastAsia="nl-NL"/>
+        </w:rPr>
+      </w:pPr>
+      <w:r>
+        <w:rPr>
+          <w:color w:val="000000"/>
+          <w:sz w:val="21"/>
+          <w:szCs w:val="21"/>
+          <w:lang w:eastAsia="nl-NL"/>
+        </w:rPr>
+        <w:t xml:space="preserve">Performance </w:t>
+      </w:r>
+      <w:proofErr w:type="spellStart"/>
+      <w:r>
+        <w:rPr>
+          <w:color w:val="000000"/>
+          <w:sz w:val="21"/>
+          <w:szCs w:val="21"/>
+          <w:lang w:eastAsia="nl-NL"/>
+        </w:rPr>
+        <w:t>testing</w:t>
+      </w:r>
+      <w:proofErr w:type="spellEnd"/>
+      <w:r>
+        <w:rPr>
+          <w:color w:val="000000"/>
+          <w:sz w:val="21"/>
+          <w:szCs w:val="21"/>
+          <w:lang w:eastAsia="nl-NL"/>
+        </w:rPr>
+        <w:t>: Het software product wordt getest onder een bepaalde belasting om aan te kijken of prestaties binnen de norm blijven.</w:t>
+      </w:r>
+    </w:p>
+    <w:p>
+      <w:pPr>
+        <w:pStyle w:val="Lijstalinea"/>
+        <w:numPr>
+          <w:ilvl w:val="0"/>
+          <w:numId w:val="5"/>
+        </w:numPr>
+        <w:rPr>
+          <w:color w:val="000000"/>
+          <w:sz w:val="21"/>
+          <w:szCs w:val="21"/>
+          <w:lang w:eastAsia="nl-NL"/>
+        </w:rPr>
+      </w:pPr>
+      <w:r>
+        <w:rPr>
+          <w:color w:val="000000"/>
+          <w:sz w:val="21"/>
+          <w:szCs w:val="21"/>
+          <w:lang w:eastAsia="nl-NL"/>
+        </w:rPr>
+        <w:t xml:space="preserve">Stress test: Hier wordt het product tot het maximale en eroverheen getest om te kijken hoe het zal reageren, in tegenstelling tot de </w:t>
+      </w:r>
+      <w:proofErr w:type="spellStart"/>
+      <w:r>
+        <w:rPr>
+          <w:color w:val="000000"/>
+          <w:sz w:val="21"/>
+          <w:szCs w:val="21"/>
+          <w:lang w:eastAsia="nl-NL"/>
+        </w:rPr>
+        <w:t>perfomance</w:t>
+      </w:r>
+      <w:proofErr w:type="spellEnd"/>
+      <w:r>
+        <w:rPr>
+          <w:color w:val="000000"/>
+          <w:sz w:val="21"/>
+          <w:szCs w:val="21"/>
+          <w:lang w:eastAsia="nl-NL"/>
+        </w:rPr>
+        <w:t xml:space="preserve"> test die binnen de lijntjes blijft. </w:t>
+      </w:r>
+    </w:p>
+    <w:p>
+      <w:pPr>
+        <w:pStyle w:val="Lijstalinea"/>
+        <w:numPr>
+          <w:ilvl w:val="0"/>
+          <w:numId w:val="5"/>
+        </w:numPr>
+        <w:rPr>
+          <w:color w:val="000000"/>
+          <w:sz w:val="21"/>
+          <w:szCs w:val="21"/>
+          <w:lang w:eastAsia="nl-NL"/>
+        </w:rPr>
+      </w:pPr>
+      <w:r>
+        <w:rPr>
+          <w:color w:val="000000"/>
+          <w:sz w:val="21"/>
+          <w:szCs w:val="21"/>
+          <w:lang w:eastAsia="nl-NL"/>
+        </w:rPr>
+        <w:t xml:space="preserve">Security test: Hoe goed is de beveiliging van het product, wat als er een </w:t>
+      </w:r>
+      <w:proofErr w:type="spellStart"/>
+      <w:r>
+        <w:rPr>
+          <w:color w:val="000000"/>
+          <w:sz w:val="21"/>
+          <w:szCs w:val="21"/>
+          <w:lang w:eastAsia="nl-NL"/>
+        </w:rPr>
+        <w:t>DDos</w:t>
+      </w:r>
+      <w:proofErr w:type="spellEnd"/>
+      <w:r>
+        <w:rPr>
+          <w:color w:val="000000"/>
+          <w:sz w:val="21"/>
+          <w:szCs w:val="21"/>
+          <w:lang w:eastAsia="nl-NL"/>
+        </w:rPr>
+        <w:t xml:space="preserve"> aanval wordt ingezet?</w:t>
+      </w:r>
+    </w:p>
+    <w:p>
+      <w:pPr>
+        <w:pStyle w:val="Lijstalinea"/>
+        <w:numPr>
+          <w:ilvl w:val="0"/>
+          <w:numId w:val="5"/>
+        </w:numPr>
+        <w:rPr>
+          <w:color w:val="000000"/>
+          <w:sz w:val="21"/>
+          <w:szCs w:val="21"/>
+          <w:lang w:eastAsia="nl-NL"/>
+        </w:rPr>
+      </w:pPr>
+      <w:proofErr w:type="spellStart"/>
+      <w:r>
+        <w:rPr>
+          <w:color w:val="000000"/>
+          <w:sz w:val="21"/>
+          <w:szCs w:val="21"/>
+          <w:lang w:eastAsia="nl-NL"/>
+        </w:rPr>
+        <w:t>Soak</w:t>
+      </w:r>
+      <w:proofErr w:type="spellEnd"/>
+      <w:r>
+        <w:rPr>
+          <w:color w:val="000000"/>
+          <w:sz w:val="21"/>
+          <w:szCs w:val="21"/>
+          <w:lang w:eastAsia="nl-NL"/>
+        </w:rPr>
+        <w:t xml:space="preserve"> test: Het product wordt langere tijd intensief gebruikt, gekeken wordt er naar de prestaties van het product </w:t>
+      </w:r>
+      <w:proofErr w:type="spellStart"/>
+      <w:r>
+        <w:rPr>
+          <w:color w:val="000000"/>
+          <w:sz w:val="21"/>
+          <w:szCs w:val="21"/>
+          <w:lang w:eastAsia="nl-NL"/>
+        </w:rPr>
+        <w:t>tov</w:t>
+      </w:r>
+      <w:proofErr w:type="spellEnd"/>
+      <w:r>
+        <w:rPr>
+          <w:color w:val="000000"/>
+          <w:sz w:val="21"/>
+          <w:szCs w:val="21"/>
+          <w:lang w:eastAsia="nl-NL"/>
+        </w:rPr>
+        <w:t xml:space="preserve"> kort gebruik. </w:t>
+      </w:r>
+    </w:p>
+    <w:p>
+      <w:pPr>
+        <w:pStyle w:val="Lijstalinea"/>
+        <w:numPr>
+          <w:ilvl w:val="0"/>
+          <w:numId w:val="5"/>
+        </w:numPr>
+        <w:rPr>
+          <w:color w:val="000000"/>
+          <w:sz w:val="21"/>
+          <w:szCs w:val="21"/>
+          <w:lang w:eastAsia="nl-NL"/>
+        </w:rPr>
+      </w:pPr>
+      <w:proofErr w:type="spellStart"/>
+      <w:r>
+        <w:rPr>
+          <w:color w:val="000000"/>
+          <w:sz w:val="21"/>
+          <w:szCs w:val="21"/>
+          <w:lang w:eastAsia="nl-NL"/>
+        </w:rPr>
+        <w:t>Failover</w:t>
+      </w:r>
+      <w:proofErr w:type="spellEnd"/>
+      <w:r>
+        <w:rPr>
+          <w:color w:val="000000"/>
+          <w:sz w:val="21"/>
+          <w:szCs w:val="21"/>
+          <w:lang w:eastAsia="nl-NL"/>
+        </w:rPr>
+        <w:t xml:space="preserve"> test: Hoe gedraagt het product zich als er een fout is of het systeem raakt overbelast. Hoe herstelt het product zich nadat het weer naar behoren functioneert.</w:t>
+      </w:r>
+    </w:p>
+    <w:p>
+      <w:pPr>
+        <w:rPr>
+          <w:rFonts w:ascii="Times New Roman" w:hAnsi="Times New Roman" w:cs="Times New Roman"/>
+          <w:b/>
+          <w:bCs/>
+          <w:sz w:val="24"/>
+          <w:szCs w:val="24"/>
+          <w:lang w:eastAsia="nl-NL"/>
+        </w:rPr>
+      </w:pPr>
+    </w:p>
+    <w:p>
+      <w:pPr>
+        <w:rPr>
+          <w:b/>
+          <w:bCs/>
+          <w:color w:val="000000"/>
+          <w:sz w:val="21"/>
+          <w:szCs w:val="21"/>
+          <w:lang w:eastAsia="nl-NL"/>
+        </w:rPr>
+      </w:pPr>
+      <w:r>
+        <w:rPr>
+          <w:b/>
+          <w:bCs/>
+          <w:color w:val="000000"/>
+          <w:sz w:val="21"/>
+          <w:szCs w:val="21"/>
+          <w:u w:val="single"/>
+          <w:lang w:eastAsia="nl-NL"/>
+        </w:rPr>
+        <w:t>Opdracht 3</w:t>
+      </w:r>
+      <w:r>
+        <w:rPr>
+          <w:b/>
+          <w:bCs/>
+          <w:color w:val="000000"/>
+          <w:sz w:val="21"/>
+          <w:szCs w:val="21"/>
+          <w:lang w:eastAsia="nl-NL"/>
+        </w:rPr>
+        <w:t>: Zoek van de categorie Onderhoud test de voorbeelden en maak hier een beschrijving van.</w:t>
+      </w:r>
+    </w:p>
+    <w:p>
+      <w:pPr>
+        <w:pStyle w:val="Lijstalinea"/>
+        <w:numPr>
+          <w:ilvl w:val="0"/>
+          <w:numId w:val="10"/>
+        </w:numPr>
+        <w:rPr>
+          <w:i/>
+          <w:iCs/>
+          <w:lang w:eastAsia="nl-NL"/>
+        </w:rPr>
+      </w:pPr>
+      <w:r>
+        <w:rPr>
+          <w:i/>
+          <w:iCs/>
+          <w:lang w:eastAsia="nl-NL"/>
+        </w:rPr>
+        <w:t>Correctief onderhoud test: Deze test is de moeilijkste omdat het meestal cruciale elementen van de functionaliteit van het product omvat. Hierdoor functioneert het product niet naar behoren en dient er dus meteen code aangepast worden</w:t>
+      </w:r>
+      <w:r>
+        <w:rPr>
+          <w:i/>
+          <w:iCs/>
+          <w:lang w:eastAsia="nl-NL"/>
+        </w:rPr>
+        <w:t>. Denk aan functionaliteit om foto’s te maken om door te sturen naar de verzekering bij de verzekeringsapp.</w:t>
+      </w:r>
+    </w:p>
+    <w:p>
+      <w:pPr>
+        <w:pStyle w:val="Lijstalinea"/>
+        <w:numPr>
+          <w:ilvl w:val="0"/>
+          <w:numId w:val="10"/>
+        </w:numPr>
+        <w:rPr>
+          <w:i/>
+          <w:iCs/>
+          <w:lang w:eastAsia="nl-NL"/>
+        </w:rPr>
+      </w:pPr>
+      <w:r>
+        <w:rPr>
+          <w:i/>
+          <w:iCs/>
+          <w:lang w:eastAsia="nl-NL"/>
+        </w:rPr>
+        <w:t>Preventief onderhoud test: Hier worden er normale functionele en niet-functionele test uitgevoerd en waar nodig problemen opgelost om zo eventueel onderhoud voor te zijn. Denk aan het vergroten van een servercapaciteit</w:t>
+      </w:r>
+      <w:r>
+        <w:rPr>
+          <w:i/>
+          <w:iCs/>
+          <w:lang w:eastAsia="nl-NL"/>
+        </w:rPr>
+        <w:t xml:space="preserve"> als gevolg van meerdere gebruikers.</w:t>
+      </w:r>
+    </w:p>
+    <w:p>
+      <w:pPr>
+        <w:pStyle w:val="Lijstalinea"/>
+        <w:numPr>
+          <w:ilvl w:val="0"/>
+          <w:numId w:val="10"/>
+        </w:numPr>
+        <w:rPr>
+          <w:i/>
+          <w:iCs/>
+          <w:lang w:eastAsia="nl-NL"/>
+        </w:rPr>
+      </w:pPr>
+      <w:r>
+        <w:rPr>
+          <w:i/>
+          <w:iCs/>
+          <w:lang w:eastAsia="nl-NL"/>
+        </w:rPr>
+        <w:t xml:space="preserve">Adaptief onderhoud: </w:t>
+      </w:r>
+    </w:p>
+    <w:p>
+      <w:pPr>
+        <w:rPr>
           <w:rFonts w:ascii="Times New Roman" w:hAnsi="Times New Roman" w:cs="Times New Roman"/>
           <w:sz w:val="24"/>
           <w:szCs w:val="24"/>
           <w:lang w:eastAsia="nl-NL"/>
         </w:rPr>
       </w:pPr>
-      <w:r>
-        <w:rPr>
-          <w:lang w:eastAsia="nl-NL"/>
-        </w:rPr>
-        <w:t xml:space="preserve">Het testproces wordt inzichtelijk en beheersbaar. Het voorkomt fouten en testen duren minder lang op kritieke paden. </w:t>
-      </w:r>
-    </w:p>
-    <w:p>
-      <w:pPr>
-        <w:rPr>
-          <w:b/>
-          <w:bCs/>
-        </w:rPr>
-      </w:pPr>
-    </w:p>
-    <w:p>
-      <w:pPr>
-        <w:rPr>
-          <w:b/>
-          <w:bCs/>
-        </w:rPr>
-      </w:pPr>
-      <w:r>
-        <w:rPr>
-          <w:b/>
-          <w:bCs/>
+    </w:p>
+    <w:p>
+      <w:pPr>
+        <w:pStyle w:val="Kop1"/>
+        <w:rPr>
+          <w:rFonts w:eastAsia="Times New Roman"/>
+          <w:lang w:eastAsia="nl-NL"/>
+        </w:rPr>
+      </w:pPr>
+      <w:r>
+        <w:rPr>
+          <w:rFonts w:eastAsia="Times New Roman"/>
+          <w:lang w:eastAsia="nl-NL"/>
+        </w:rPr>
+        <w:t>6 Wat is testen in software engineering?</w:t>
+      </w:r>
+    </w:p>
+    <w:p>
+      <w:pPr>
+        <w:rPr>
+          <w:rFonts w:ascii="Times New Roman" w:hAnsi="Times New Roman" w:cs="Times New Roman"/>
+          <w:b/>
+          <w:bCs/>
+          <w:sz w:val="24"/>
+          <w:szCs w:val="24"/>
+          <w:lang w:eastAsia="nl-NL"/>
+        </w:rPr>
+      </w:pPr>
+    </w:p>
+    <w:p>
+      <w:pPr>
+        <w:rPr>
+          <w:b/>
+          <w:bCs/>
+          <w:color w:val="000000"/>
+          <w:sz w:val="21"/>
+          <w:szCs w:val="21"/>
+          <w:lang w:eastAsia="nl-NL"/>
+        </w:rPr>
+      </w:pPr>
+      <w:r>
+        <w:rPr>
+          <w:b/>
+          <w:bCs/>
+          <w:color w:val="000000"/>
+          <w:sz w:val="21"/>
+          <w:szCs w:val="21"/>
+          <w:u w:val="single"/>
+          <w:lang w:eastAsia="nl-NL"/>
+        </w:rPr>
+        <w:t>Opdracht 1</w:t>
+      </w:r>
+      <w:r>
+        <w:rPr>
+          <w:b/>
+          <w:bCs/>
+          <w:color w:val="000000"/>
+          <w:sz w:val="21"/>
+          <w:szCs w:val="21"/>
+          <w:lang w:eastAsia="nl-NL"/>
+        </w:rPr>
+        <w:t>: Maak een korte samenvatting van 6 punten wat testen inhoud voor de IT.</w:t>
+      </w:r>
+    </w:p>
+    <w:p>
+      <w:pPr>
+        <w:rPr>
+          <w:b/>
+          <w:bCs/>
+          <w:color w:val="000000"/>
+          <w:sz w:val="21"/>
+          <w:szCs w:val="21"/>
+          <w:lang w:eastAsia="nl-NL"/>
+        </w:rPr>
+      </w:pPr>
+    </w:p>
+    <w:p>
+      <w:pPr>
+        <w:rPr>
+          <w:b/>
+          <w:bCs/>
+          <w:color w:val="000000"/>
+          <w:sz w:val="21"/>
+          <w:szCs w:val="21"/>
+          <w:lang w:eastAsia="nl-NL"/>
+        </w:rPr>
+      </w:pPr>
+    </w:p>
+    <w:p>
+      <w:pPr>
+        <w:rPr>
+          <w:b/>
+          <w:bCs/>
+          <w:color w:val="000000"/>
+          <w:sz w:val="21"/>
+          <w:szCs w:val="21"/>
+          <w:lang w:eastAsia="nl-NL"/>
+        </w:rPr>
+      </w:pPr>
+    </w:p>
+    <w:p>
+      <w:pPr>
+        <w:rPr>
+          <w:b/>
+          <w:bCs/>
+          <w:color w:val="000000"/>
+          <w:sz w:val="21"/>
+          <w:szCs w:val="21"/>
+          <w:lang w:eastAsia="nl-NL"/>
+        </w:rPr>
+      </w:pPr>
+    </w:p>
+    <w:p>
+      <w:pPr>
+        <w:rPr>
+          <w:b/>
+          <w:bCs/>
+          <w:color w:val="000000"/>
+          <w:sz w:val="21"/>
+          <w:szCs w:val="21"/>
+          <w:lang w:eastAsia="nl-NL"/>
+        </w:rPr>
+      </w:pPr>
+    </w:p>
+    <w:p>
+      <w:pPr>
+        <w:rPr>
+          <w:rFonts w:ascii="Times New Roman" w:hAnsi="Times New Roman" w:cs="Times New Roman"/>
+          <w:b/>
+          <w:bCs/>
+          <w:sz w:val="24"/>
+          <w:szCs w:val="24"/>
+          <w:lang w:eastAsia="nl-NL"/>
+        </w:rPr>
+      </w:pPr>
+    </w:p>
+    <w:p>
+      <w:pPr>
+        <w:pStyle w:val="Geenafstand"/>
+        <w:rPr>
+          <w:b/>
+          <w:bCs/>
+        </w:rPr>
+      </w:pPr>
+      <w:r>
+        <w:rPr>
+          <w:b/>
+          <w:bCs/>
+          <w:u w:val="single"/>
+        </w:rPr>
+        <w:lastRenderedPageBreak/>
+        <w:t>Opdracht 2</w:t>
+      </w:r>
+      <w:r>
+        <w:rPr>
+          <w:b/>
+          <w:bCs/>
+        </w:rPr>
+        <w:t>: Vind de defecten in het volgende voorbeeld en wees gedetailleerd in je antwoord.</w:t>
+      </w:r>
+    </w:p>
+    <w:p>
+      <w:pPr>
+        <w:rPr>
+          <w:rFonts w:ascii="Times New Roman" w:hAnsi="Times New Roman" w:cs="Times New Roman"/>
+          <w:sz w:val="24"/>
+          <w:szCs w:val="24"/>
+          <w:lang w:eastAsia="nl-NL"/>
+        </w:rPr>
+      </w:pPr>
+      <w:r>
+        <w:rPr>
+          <w:rFonts w:ascii="Arial" w:hAnsi="Arial" w:cs="Arial"/>
+          <w:noProof/>
+          <w:color w:val="000000"/>
+          <w:sz w:val="21"/>
+          <w:szCs w:val="21"/>
+          <w:bdr w:val="none" w:sz="0" w:space="0" w:color="auto" w:frame="1"/>
+        </w:rPr>
+        <w:drawing>
+          <wp:inline distT="0" distB="0" distL="0" distR="0" wp14:anchorId="11C24543" wp14:editId="52F029E3">
+            <wp:extent cx="4640580" cy="2987040"/>
+            <wp:effectExtent l="0" t="0" r="7620" b="3810"/>
+            <wp:docPr id="1" name="Afbeelding 1"/>
+            <wp:cNvGraphicFramePr>
+              <a:graphicFrameLocks xmlns:a="http://schemas.openxmlformats.org/drawingml/2006/main" noChangeAspect="1"/>
+            </wp:cNvGraphicFramePr>
+            <a:graphic xmlns:a="http://schemas.openxmlformats.org/drawingml/2006/main">
+              <a:graphicData uri="http://schemas.openxmlformats.org/drawingml/2006/picture">
+                <pic:pic xmlns:pic="http://schemas.openxmlformats.org/drawingml/2006/picture">
+                  <pic:nvPicPr>
+                    <pic:cNvPr id="0" name="Picture 1"/>
+                    <pic:cNvPicPr>
+                      <a:picLocks noChangeAspect="1" noChangeArrowheads="1"/>
+                    </pic:cNvPicPr>
+                  </pic:nvPicPr>
+                  <pic:blipFill>
+                    <a:blip r:embed="rId6">
+                      <a:extLst>
+                        <a:ext uri="{28A0092B-C50C-407E-A947-70E740481C1C}">
+                          <a14:useLocalDpi xmlns:a14="http://schemas.microsoft.com/office/drawing/2010/main" val="0"/>
+                        </a:ext>
+                      </a:extLst>
+                    </a:blip>
+                    <a:srcRect/>
+                    <a:stretch>
+                      <a:fillRect/>
+                    </a:stretch>
+                  </pic:blipFill>
+                  <pic:spPr bwMode="auto">
+                    <a:xfrm>
+                      <a:off x="0" y="0"/>
+                      <a:ext cx="4640580" cy="2987040"/>
+                    </a:xfrm>
+                    <a:prstGeom prst="rect">
+                      <a:avLst/>
+                    </a:prstGeom>
+                    <a:noFill/>
+                    <a:ln>
+                      <a:noFill/>
+                    </a:ln>
+                  </pic:spPr>
+                </pic:pic>
+              </a:graphicData>
+            </a:graphic>
+          </wp:inline>
+        </w:drawing>
+      </w:r>
+    </w:p>
+    <w:p>
+      <w:pPr>
+        <w:pStyle w:val="Lijstalinea"/>
+        <w:numPr>
+          <w:ilvl w:val="0"/>
+          <w:numId w:val="12"/>
+        </w:numPr>
+        <w:rPr>
+          <w:lang w:eastAsia="nl-NL"/>
+        </w:rPr>
+      </w:pPr>
+      <w:r>
+        <w:rPr>
+          <w:lang w:eastAsia="nl-NL"/>
+        </w:rPr>
+        <w:t xml:space="preserve">User </w:t>
+      </w:r>
+      <w:proofErr w:type="spellStart"/>
+      <w:r>
+        <w:rPr>
+          <w:lang w:eastAsia="nl-NL"/>
+        </w:rPr>
+        <w:t>Id</w:t>
+      </w:r>
+      <w:proofErr w:type="spellEnd"/>
+      <w:r>
+        <w:rPr>
+          <w:lang w:eastAsia="nl-NL"/>
         </w:rPr>
         <w:t xml:space="preserve"> </w:t>
       </w:r>
+      <w:proofErr w:type="spellStart"/>
+      <w:r>
+        <w:rPr>
+          <w:lang w:eastAsia="nl-NL"/>
+        </w:rPr>
+        <w:t>vs</w:t>
+      </w:r>
+      <w:proofErr w:type="spellEnd"/>
+      <w:r>
+        <w:rPr>
+          <w:lang w:eastAsia="nl-NL"/>
+        </w:rPr>
+        <w:t xml:space="preserve"> User ID</w:t>
+      </w:r>
+    </w:p>
+    <w:p>
+      <w:pPr>
+        <w:pStyle w:val="Lijstalinea"/>
+        <w:numPr>
+          <w:ilvl w:val="0"/>
+          <w:numId w:val="12"/>
+        </w:numPr>
+        <w:rPr>
+          <w:lang w:eastAsia="nl-NL"/>
+        </w:rPr>
+      </w:pPr>
+      <w:r>
+        <w:rPr>
+          <w:lang w:eastAsia="nl-NL"/>
+        </w:rPr>
+        <w:t>User ID is ongewenst qua inhoud</w:t>
+      </w:r>
+    </w:p>
+    <w:p>
+      <w:pPr>
+        <w:pStyle w:val="Lijstalinea"/>
+        <w:numPr>
+          <w:ilvl w:val="0"/>
+          <w:numId w:val="12"/>
+        </w:numPr>
+        <w:rPr>
+          <w:lang w:eastAsia="nl-NL"/>
+        </w:rPr>
+      </w:pPr>
+      <w:r>
+        <w:rPr>
+          <w:lang w:eastAsia="nl-NL"/>
+        </w:rPr>
+        <w:t xml:space="preserve">Linksboven </w:t>
+      </w:r>
+      <w:proofErr w:type="spellStart"/>
+      <w:r>
+        <w:rPr>
+          <w:lang w:eastAsia="nl-NL"/>
+        </w:rPr>
+        <w:t>Registration</w:t>
+      </w:r>
+      <w:proofErr w:type="spellEnd"/>
+      <w:r>
+        <w:rPr>
+          <w:lang w:eastAsia="nl-NL"/>
+        </w:rPr>
+        <w:t xml:space="preserve"> niet afgemaakt</w:t>
+      </w:r>
+    </w:p>
+    <w:p>
+      <w:pPr>
+        <w:pStyle w:val="Lijstalinea"/>
+        <w:numPr>
+          <w:ilvl w:val="0"/>
+          <w:numId w:val="12"/>
+        </w:numPr>
+        <w:rPr>
+          <w:lang w:eastAsia="nl-NL"/>
+        </w:rPr>
+      </w:pPr>
+      <w:r>
+        <w:rPr>
+          <w:lang w:eastAsia="nl-NL"/>
+        </w:rPr>
+        <w:t xml:space="preserve">Kleur verschil header </w:t>
+      </w:r>
+      <w:proofErr w:type="spellStart"/>
+      <w:r>
+        <w:rPr>
+          <w:lang w:eastAsia="nl-NL"/>
+        </w:rPr>
+        <w:t>registration</w:t>
+      </w:r>
+      <w:proofErr w:type="spellEnd"/>
+    </w:p>
+    <w:p>
+      <w:pPr>
+        <w:pStyle w:val="Lijstalinea"/>
+        <w:numPr>
+          <w:ilvl w:val="0"/>
+          <w:numId w:val="12"/>
+        </w:numPr>
+        <w:rPr>
+          <w:lang w:eastAsia="nl-NL"/>
+        </w:rPr>
+      </w:pPr>
+      <w:proofErr w:type="spellStart"/>
+      <w:r>
+        <w:rPr>
+          <w:lang w:eastAsia="nl-NL"/>
+        </w:rPr>
+        <w:t>Margin</w:t>
+      </w:r>
+      <w:proofErr w:type="spellEnd"/>
+      <w:r>
+        <w:rPr>
+          <w:lang w:eastAsia="nl-NL"/>
+        </w:rPr>
+        <w:t xml:space="preserve"> tussen </w:t>
+      </w:r>
+      <w:r>
+        <w:rPr>
+          <w:lang w:eastAsia="nl-NL"/>
+        </w:rPr>
+        <w:t xml:space="preserve">input balk user </w:t>
+      </w:r>
+      <w:proofErr w:type="spellStart"/>
+      <w:r>
+        <w:rPr>
+          <w:lang w:eastAsia="nl-NL"/>
+        </w:rPr>
+        <w:t>id</w:t>
+      </w:r>
+      <w:proofErr w:type="spellEnd"/>
+      <w:r>
+        <w:rPr>
+          <w:lang w:eastAsia="nl-NL"/>
+        </w:rPr>
+        <w:t xml:space="preserve"> en password te groot</w:t>
+      </w:r>
+    </w:p>
+    <w:p>
+      <w:pPr>
+        <w:pStyle w:val="Lijstalinea"/>
+        <w:numPr>
+          <w:ilvl w:val="0"/>
+          <w:numId w:val="12"/>
+        </w:numPr>
+        <w:rPr>
+          <w:lang w:eastAsia="nl-NL"/>
+        </w:rPr>
+      </w:pPr>
+      <w:r>
+        <w:rPr>
+          <w:lang w:eastAsia="nl-NL"/>
+        </w:rPr>
+        <w:t>Sterretjes</w:t>
+      </w:r>
+    </w:p>
+    <w:p>
+      <w:pPr>
+        <w:pStyle w:val="Lijstalinea"/>
+        <w:numPr>
+          <w:ilvl w:val="0"/>
+          <w:numId w:val="12"/>
+        </w:numPr>
+        <w:rPr>
+          <w:lang w:eastAsia="nl-NL"/>
+        </w:rPr>
+      </w:pPr>
+      <w:proofErr w:type="spellStart"/>
+      <w:r>
+        <w:rPr>
+          <w:lang w:eastAsia="nl-NL"/>
+        </w:rPr>
+        <w:t>Confirm</w:t>
+      </w:r>
+      <w:proofErr w:type="spellEnd"/>
+      <w:r>
+        <w:rPr>
+          <w:lang w:eastAsia="nl-NL"/>
+        </w:rPr>
+        <w:t xml:space="preserve"> password zichtbaar </w:t>
+      </w:r>
+    </w:p>
+    <w:p>
+      <w:pPr>
+        <w:pStyle w:val="Lijstalinea"/>
+        <w:numPr>
+          <w:ilvl w:val="0"/>
+          <w:numId w:val="12"/>
+        </w:numPr>
+        <w:rPr>
+          <w:lang w:eastAsia="nl-NL"/>
+        </w:rPr>
+      </w:pPr>
+      <w:r>
+        <w:rPr>
+          <w:lang w:eastAsia="nl-NL"/>
+        </w:rPr>
+        <w:t>Onveilig password</w:t>
+      </w:r>
+    </w:p>
+    <w:p>
+      <w:pPr>
+        <w:pStyle w:val="Lijstalinea"/>
+        <w:numPr>
+          <w:ilvl w:val="0"/>
+          <w:numId w:val="12"/>
+        </w:numPr>
+        <w:rPr>
+          <w:lang w:eastAsia="nl-NL"/>
+        </w:rPr>
+      </w:pPr>
+      <w:r>
+        <w:rPr>
+          <w:lang w:eastAsia="nl-NL"/>
+        </w:rPr>
+        <w:t>Getallen in name</w:t>
+      </w:r>
+    </w:p>
+    <w:p>
+      <w:pPr>
+        <w:pStyle w:val="Lijstalinea"/>
+        <w:numPr>
+          <w:ilvl w:val="0"/>
+          <w:numId w:val="12"/>
+        </w:numPr>
+        <w:rPr>
+          <w:lang w:eastAsia="nl-NL"/>
+        </w:rPr>
+      </w:pPr>
+      <w:r>
+        <w:rPr>
+          <w:lang w:eastAsia="nl-NL"/>
+        </w:rPr>
+        <w:t xml:space="preserve">Register rechtsonder verschillende </w:t>
+      </w:r>
+      <w:proofErr w:type="spellStart"/>
+      <w:r>
+        <w:rPr>
+          <w:lang w:eastAsia="nl-NL"/>
+        </w:rPr>
+        <w:t>fontssizes</w:t>
+      </w:r>
+      <w:proofErr w:type="spellEnd"/>
+    </w:p>
+    <w:p>
+      <w:pPr>
+        <w:pStyle w:val="Lijstalinea"/>
+        <w:numPr>
+          <w:ilvl w:val="0"/>
+          <w:numId w:val="12"/>
+        </w:numPr>
+        <w:rPr>
+          <w:lang w:eastAsia="nl-NL"/>
+        </w:rPr>
+      </w:pPr>
+      <w:r>
+        <w:rPr>
+          <w:lang w:eastAsia="nl-NL"/>
+        </w:rPr>
+        <w:t>Register rechtsonder zonder hoofdletter</w:t>
+      </w:r>
+    </w:p>
+    <w:p>
+      <w:pPr>
+        <w:pStyle w:val="Lijstalinea"/>
+        <w:numPr>
+          <w:ilvl w:val="0"/>
+          <w:numId w:val="12"/>
+        </w:numPr>
+        <w:rPr>
+          <w:lang w:eastAsia="nl-NL"/>
+        </w:rPr>
+      </w:pPr>
+      <w:r>
+        <w:rPr>
+          <w:lang w:eastAsia="nl-NL"/>
+        </w:rPr>
+        <w:t xml:space="preserve">Email </w:t>
+      </w:r>
+      <w:proofErr w:type="spellStart"/>
+      <w:r>
+        <w:rPr>
+          <w:lang w:eastAsia="nl-NL"/>
+        </w:rPr>
+        <w:t>ipv</w:t>
+      </w:r>
+      <w:proofErr w:type="spellEnd"/>
+      <w:r>
+        <w:rPr>
+          <w:lang w:eastAsia="nl-NL"/>
+        </w:rPr>
+        <w:t xml:space="preserve"> E-mail</w:t>
+      </w:r>
+    </w:p>
+    <w:p>
+      <w:pPr>
+        <w:pStyle w:val="Lijstalinea"/>
+        <w:numPr>
+          <w:ilvl w:val="0"/>
+          <w:numId w:val="12"/>
+        </w:numPr>
+        <w:rPr>
+          <w:lang w:eastAsia="nl-NL"/>
+        </w:rPr>
+      </w:pPr>
+      <w:r>
+        <w:rPr>
+          <w:lang w:eastAsia="nl-NL"/>
+        </w:rPr>
+        <w:t xml:space="preserve">Uitlijning </w:t>
+      </w:r>
+      <w:proofErr w:type="spellStart"/>
+      <w:r>
+        <w:rPr>
+          <w:lang w:eastAsia="nl-NL"/>
+        </w:rPr>
+        <w:t>Captcha</w:t>
+      </w:r>
+      <w:proofErr w:type="spellEnd"/>
+      <w:r>
+        <w:rPr>
+          <w:lang w:eastAsia="nl-NL"/>
+        </w:rPr>
+        <w:t xml:space="preserve"> niet helemaal links</w:t>
+      </w:r>
+    </w:p>
+    <w:p>
+      <w:pPr>
+        <w:pStyle w:val="Lijstalinea"/>
+        <w:numPr>
+          <w:ilvl w:val="0"/>
+          <w:numId w:val="12"/>
+        </w:numPr>
+        <w:rPr>
+          <w:lang w:eastAsia="nl-NL"/>
+        </w:rPr>
+      </w:pPr>
+      <w:proofErr w:type="spellStart"/>
+      <w:r>
+        <w:rPr>
+          <w:lang w:eastAsia="nl-NL"/>
+        </w:rPr>
+        <w:t>Captcha</w:t>
+      </w:r>
+      <w:proofErr w:type="spellEnd"/>
+      <w:r>
+        <w:rPr>
+          <w:lang w:eastAsia="nl-NL"/>
+        </w:rPr>
+        <w:t xml:space="preserve"> niet zichtbaar</w:t>
+      </w:r>
+    </w:p>
+    <w:p>
+      <w:pPr>
+        <w:pStyle w:val="Lijstalinea"/>
+        <w:numPr>
+          <w:ilvl w:val="0"/>
+          <w:numId w:val="12"/>
+        </w:numPr>
+        <w:rPr>
+          <w:lang w:eastAsia="nl-NL"/>
+        </w:rPr>
+      </w:pPr>
+      <w:r>
+        <w:rPr>
+          <w:lang w:eastAsia="nl-NL"/>
+        </w:rPr>
+        <w:t xml:space="preserve">Input </w:t>
+      </w:r>
+      <w:proofErr w:type="spellStart"/>
+      <w:r>
+        <w:rPr>
+          <w:lang w:eastAsia="nl-NL"/>
+        </w:rPr>
+        <w:t>captcha</w:t>
+      </w:r>
+      <w:proofErr w:type="spellEnd"/>
+      <w:r>
+        <w:rPr>
+          <w:lang w:eastAsia="nl-NL"/>
+        </w:rPr>
+        <w:t xml:space="preserve"> letter </w:t>
+      </w:r>
+      <w:proofErr w:type="spellStart"/>
+      <w:r>
+        <w:rPr>
+          <w:lang w:eastAsia="nl-NL"/>
+        </w:rPr>
+        <w:t>ipv</w:t>
+      </w:r>
+      <w:proofErr w:type="spellEnd"/>
+      <w:r>
+        <w:rPr>
+          <w:lang w:eastAsia="nl-NL"/>
+        </w:rPr>
+        <w:t xml:space="preserve"> nummer</w:t>
+      </w:r>
+    </w:p>
+    <w:p>
+      <w:pPr>
+        <w:pStyle w:val="Lijstalinea"/>
+        <w:numPr>
+          <w:ilvl w:val="0"/>
+          <w:numId w:val="12"/>
+        </w:numPr>
+        <w:rPr>
+          <w:lang w:eastAsia="nl-NL"/>
+        </w:rPr>
+      </w:pPr>
+      <w:r>
+        <w:rPr>
+          <w:lang w:eastAsia="nl-NL"/>
+        </w:rPr>
+        <w:t xml:space="preserve">Achtergrond Country India geel </w:t>
+      </w:r>
+      <w:proofErr w:type="spellStart"/>
+      <w:r>
+        <w:rPr>
+          <w:lang w:eastAsia="nl-NL"/>
+        </w:rPr>
+        <w:t>ipv</w:t>
+      </w:r>
+      <w:proofErr w:type="spellEnd"/>
+      <w:r>
+        <w:rPr>
+          <w:lang w:eastAsia="nl-NL"/>
+        </w:rPr>
+        <w:t xml:space="preserve"> wit</w:t>
+      </w:r>
+    </w:p>
+    <w:p>
+      <w:pPr>
+        <w:pStyle w:val="Lijstalinea"/>
+        <w:numPr>
+          <w:ilvl w:val="0"/>
+          <w:numId w:val="12"/>
+        </w:numPr>
+        <w:rPr>
+          <w:lang w:eastAsia="nl-NL"/>
+        </w:rPr>
+      </w:pPr>
+      <w:r>
+        <w:rPr>
+          <w:lang w:eastAsia="nl-NL"/>
+        </w:rPr>
+        <w:t xml:space="preserve">Symbool punt </w:t>
+      </w:r>
+      <w:proofErr w:type="spellStart"/>
+      <w:r>
+        <w:rPr>
+          <w:lang w:eastAsia="nl-NL"/>
+        </w:rPr>
+        <w:t>ipv</w:t>
+      </w:r>
+      <w:proofErr w:type="spellEnd"/>
+      <w:r>
+        <w:rPr>
+          <w:lang w:eastAsia="nl-NL"/>
+        </w:rPr>
+        <w:t xml:space="preserve"> name</w:t>
+      </w:r>
+    </w:p>
+    <w:p>
+      <w:pPr>
+        <w:pStyle w:val="Lijstalinea"/>
+        <w:numPr>
+          <w:ilvl w:val="0"/>
+          <w:numId w:val="12"/>
+        </w:numPr>
+        <w:rPr>
+          <w:lang w:eastAsia="nl-NL"/>
+        </w:rPr>
+      </w:pPr>
+      <w:proofErr w:type="spellStart"/>
+      <w:r>
+        <w:rPr>
+          <w:lang w:eastAsia="nl-NL"/>
+        </w:rPr>
+        <w:t>Choose</w:t>
+      </w:r>
+      <w:proofErr w:type="spellEnd"/>
+      <w:r>
+        <w:rPr>
+          <w:lang w:eastAsia="nl-NL"/>
+        </w:rPr>
+        <w:t xml:space="preserve"> user ID en naast de balk Enter User ID, 2 acties liever alleen het 2</w:t>
+      </w:r>
+      <w:r>
+        <w:rPr>
+          <w:vertAlign w:val="superscript"/>
+          <w:lang w:eastAsia="nl-NL"/>
+        </w:rPr>
+        <w:t>e</w:t>
+      </w:r>
+    </w:p>
+    <w:p>
+      <w:pPr>
+        <w:pStyle w:val="Lijstalinea"/>
+        <w:rPr>
+          <w:lang w:eastAsia="nl-NL"/>
+        </w:rPr>
+      </w:pPr>
+    </w:p>
+    <w:p>
+      <w:pPr>
+        <w:rPr>
+          <w:b/>
+          <w:bCs/>
+        </w:rPr>
+      </w:pPr>
+    </w:p>
+    <w:p>
+      <w:pPr>
+        <w:rPr>
+          <w:b/>
+          <w:bCs/>
+        </w:rPr>
+      </w:pPr>
+      <w:r>
+        <w:rPr>
+          <w:b/>
+          <w:bCs/>
+        </w:rPr>
+        <w:t xml:space="preserve"> </w:t>
+      </w:r>
     </w:p>
     <w:p/>
     <w:p>
@@ -1528,7 +2908,618 @@
         </w:rPr>
       </w:pPr>
     </w:p>
-    <w:p/>
+    <w:p>
+      <w:r>
+        <w:br w:type="page"/>
+      </w:r>
+    </w:p>
+    <w:p>
+      <w:pPr>
+        <w:rPr>
+          <w:b/>
+          <w:bCs/>
+          <w:shd w:val="clear" w:color="auto" w:fill="F8F9FA"/>
+        </w:rPr>
+      </w:pPr>
+      <w:r>
+        <w:rPr>
+          <w:b/>
+          <w:bCs/>
+          <w:u w:val="single"/>
+          <w:shd w:val="clear" w:color="auto" w:fill="F8F9FA"/>
+        </w:rPr>
+        <w:lastRenderedPageBreak/>
+        <w:t>Opdracht 3</w:t>
+      </w:r>
+      <w:r>
+        <w:rPr>
+          <w:b/>
+          <w:bCs/>
+          <w:shd w:val="clear" w:color="auto" w:fill="F8F9FA"/>
+        </w:rPr>
+        <w:t>: Vind de defects in het volgende scherm. Dit is een oude google page. (Lay-out inconsistenties, spelling error, etc.)</w:t>
+      </w:r>
+    </w:p>
+    <w:p>
+      <w:pPr>
+        <w:rPr>
+          <w:b/>
+          <w:bCs/>
+        </w:rPr>
+      </w:pPr>
+      <w:r>
+        <w:rPr>
+          <w:rFonts w:ascii="Arial" w:hAnsi="Arial" w:cs="Arial"/>
+          <w:noProof/>
+          <w:color w:val="202124"/>
+          <w:bdr w:val="none" w:sz="0" w:space="0" w:color="auto" w:frame="1"/>
+          <w:shd w:val="clear" w:color="auto" w:fill="F8F9FA"/>
+        </w:rPr>
+        <w:drawing>
+          <wp:inline distT="0" distB="0" distL="0" distR="0" wp14:anchorId="0180401C" wp14:editId="7E271EE7">
+            <wp:extent cx="5760720" cy="3657600"/>
+            <wp:effectExtent l="0" t="0" r="0" b="0"/>
+            <wp:docPr id="2" name="Afbeelding 2"/>
+            <wp:cNvGraphicFramePr>
+              <a:graphicFrameLocks xmlns:a="http://schemas.openxmlformats.org/drawingml/2006/main" noChangeAspect="1"/>
+            </wp:cNvGraphicFramePr>
+            <a:graphic xmlns:a="http://schemas.openxmlformats.org/drawingml/2006/main">
+              <a:graphicData uri="http://schemas.openxmlformats.org/drawingml/2006/picture">
+                <pic:pic xmlns:pic="http://schemas.openxmlformats.org/drawingml/2006/picture">
+                  <pic:nvPicPr>
+                    <pic:cNvPr id="0" name="Picture 3"/>
+                    <pic:cNvPicPr>
+                      <a:picLocks noChangeAspect="1" noChangeArrowheads="1"/>
+                    </pic:cNvPicPr>
+                  </pic:nvPicPr>
+                  <pic:blipFill>
+                    <a:blip r:embed="rId7">
+                      <a:extLst>
+                        <a:ext uri="{28A0092B-C50C-407E-A947-70E740481C1C}">
+                          <a14:useLocalDpi xmlns:a14="http://schemas.microsoft.com/office/drawing/2010/main" val="0"/>
+                        </a:ext>
+                      </a:extLst>
+                    </a:blip>
+                    <a:srcRect/>
+                    <a:stretch>
+                      <a:fillRect/>
+                    </a:stretch>
+                  </pic:blipFill>
+                  <pic:spPr bwMode="auto">
+                    <a:xfrm>
+                      <a:off x="0" y="0"/>
+                      <a:ext cx="5760720" cy="3657600"/>
+                    </a:xfrm>
+                    <a:prstGeom prst="rect">
+                      <a:avLst/>
+                    </a:prstGeom>
+                    <a:noFill/>
+                    <a:ln>
+                      <a:noFill/>
+                    </a:ln>
+                  </pic:spPr>
+                </pic:pic>
+              </a:graphicData>
+            </a:graphic>
+          </wp:inline>
+        </w:drawing>
+      </w:r>
+    </w:p>
+    <w:p>
+      <w:pPr>
+        <w:pStyle w:val="Lijstalinea"/>
+        <w:numPr>
+          <w:ilvl w:val="0"/>
+          <w:numId w:val="11"/>
+        </w:numPr>
+        <w:rPr>
+          <w:b/>
+          <w:bCs/>
+        </w:rPr>
+      </w:pPr>
+      <w:r>
+        <w:t xml:space="preserve">Onderdaan 2 keer </w:t>
+      </w:r>
+      <w:proofErr w:type="spellStart"/>
+      <w:r>
+        <w:t>done</w:t>
+      </w:r>
+      <w:proofErr w:type="spellEnd"/>
+    </w:p>
+    <w:p>
+      <w:pPr>
+        <w:pStyle w:val="Lijstalinea"/>
+        <w:numPr>
+          <w:ilvl w:val="0"/>
+          <w:numId w:val="11"/>
+        </w:numPr>
+        <w:rPr>
+          <w:b/>
+          <w:bCs/>
+        </w:rPr>
+      </w:pPr>
+      <w:r>
+        <w:t>Browserbalk pijltje onderaan wordt tweemaal weergeven</w:t>
+      </w:r>
+    </w:p>
+    <w:p>
+      <w:pPr>
+        <w:pStyle w:val="Lijstalinea"/>
+        <w:numPr>
+          <w:ilvl w:val="0"/>
+          <w:numId w:val="11"/>
+        </w:numPr>
+        <w:rPr>
+          <w:b/>
+          <w:bCs/>
+        </w:rPr>
+      </w:pPr>
+      <w:proofErr w:type="spellStart"/>
+      <w:r>
+        <w:t>Gooogle</w:t>
+      </w:r>
+      <w:proofErr w:type="spellEnd"/>
+      <w:r>
+        <w:t xml:space="preserve"> met drie o’s in button </w:t>
+      </w:r>
+      <w:proofErr w:type="spellStart"/>
+      <w:r>
+        <w:t>gooogle</w:t>
+      </w:r>
+      <w:proofErr w:type="spellEnd"/>
+      <w:r>
+        <w:t xml:space="preserve"> search</w:t>
+      </w:r>
+    </w:p>
+    <w:p>
+      <w:pPr>
+        <w:pStyle w:val="Lijstalinea"/>
+        <w:numPr>
+          <w:ilvl w:val="0"/>
+          <w:numId w:val="11"/>
+        </w:numPr>
+        <w:rPr>
+          <w:b/>
+          <w:bCs/>
+        </w:rPr>
+      </w:pPr>
+      <w:proofErr w:type="spellStart"/>
+      <w:r>
+        <w:t>I’m</w:t>
+      </w:r>
+      <w:proofErr w:type="spellEnd"/>
+      <w:r>
+        <w:t xml:space="preserve"> feeling </w:t>
+      </w:r>
+      <w:proofErr w:type="spellStart"/>
+      <w:r>
+        <w:t>unlucky</w:t>
+      </w:r>
+      <w:proofErr w:type="spellEnd"/>
+      <w:r>
+        <w:t>?</w:t>
+      </w:r>
+    </w:p>
+    <w:p>
+      <w:pPr>
+        <w:pStyle w:val="Lijstalinea"/>
+        <w:numPr>
+          <w:ilvl w:val="0"/>
+          <w:numId w:val="11"/>
+        </w:numPr>
+        <w:rPr>
+          <w:b/>
+          <w:bCs/>
+        </w:rPr>
+      </w:pPr>
+      <w:r>
+        <w:t>Geen logo google bij tabblad</w:t>
+      </w:r>
+    </w:p>
+    <w:p>
+      <w:pPr>
+        <w:pStyle w:val="Lijstalinea"/>
+        <w:numPr>
+          <w:ilvl w:val="0"/>
+          <w:numId w:val="11"/>
+        </w:numPr>
+        <w:rPr>
+          <w:b/>
+          <w:bCs/>
+        </w:rPr>
+      </w:pPr>
+      <w:r>
+        <w:t>News niet in lijn met andere items, web images map etc.</w:t>
+      </w:r>
+    </w:p>
+    <w:p>
+      <w:pPr>
+        <w:pStyle w:val="Lijstalinea"/>
+        <w:numPr>
+          <w:ilvl w:val="0"/>
+          <w:numId w:val="11"/>
+        </w:numPr>
+        <w:rPr>
+          <w:b/>
+          <w:bCs/>
+        </w:rPr>
+      </w:pPr>
+      <w:r>
+        <w:t xml:space="preserve">Zoekbalk geen </w:t>
+      </w:r>
+      <w:proofErr w:type="spellStart"/>
+      <w:r>
+        <w:t>lef</w:t>
+      </w:r>
+      <w:r>
+        <w:t>t</w:t>
+      </w:r>
+      <w:proofErr w:type="spellEnd"/>
+      <w:r>
+        <w:t xml:space="preserve"> border</w:t>
+      </w:r>
+    </w:p>
+    <w:p>
+      <w:pPr>
+        <w:pStyle w:val="Lijstalinea"/>
+        <w:numPr>
+          <w:ilvl w:val="0"/>
+          <w:numId w:val="11"/>
+        </w:numPr>
+        <w:rPr>
+          <w:b/>
+          <w:bCs/>
+        </w:rPr>
+      </w:pPr>
+      <w:r>
+        <w:t>Twee werkbalken over elkaar heen bovenaan</w:t>
+      </w:r>
+    </w:p>
+    <w:p>
+      <w:pPr>
+        <w:pStyle w:val="Lijstalinea"/>
+        <w:numPr>
+          <w:ilvl w:val="0"/>
+          <w:numId w:val="11"/>
+        </w:numPr>
+        <w:rPr>
+          <w:b/>
+          <w:bCs/>
+        </w:rPr>
+      </w:pPr>
+      <w:proofErr w:type="spellStart"/>
+      <w:r>
+        <w:t>Hopping</w:t>
+      </w:r>
+      <w:proofErr w:type="spellEnd"/>
+      <w:r>
+        <w:t>? In de bovenste balk</w:t>
+      </w:r>
+    </w:p>
+    <w:p>
+      <w:pPr>
+        <w:pStyle w:val="Lijstalinea"/>
+        <w:numPr>
+          <w:ilvl w:val="0"/>
+          <w:numId w:val="11"/>
+        </w:numPr>
+        <w:rPr>
+          <w:b/>
+          <w:bCs/>
+        </w:rPr>
+      </w:pPr>
+      <w:r>
+        <w:t>Rechtsboven kruis niet geheel</w:t>
+      </w:r>
+    </w:p>
+    <w:p>
+      <w:pPr>
+        <w:pStyle w:val="Lijstalinea"/>
+        <w:numPr>
+          <w:ilvl w:val="0"/>
+          <w:numId w:val="11"/>
+        </w:numPr>
+        <w:rPr>
+          <w:b/>
+          <w:bCs/>
+        </w:rPr>
+      </w:pPr>
+      <w:r>
+        <w:t xml:space="preserve">Pijltje achter more omhoog </w:t>
+      </w:r>
+      <w:proofErr w:type="spellStart"/>
+      <w:r>
+        <w:t>ipv</w:t>
+      </w:r>
+      <w:proofErr w:type="spellEnd"/>
+      <w:r>
+        <w:t xml:space="preserve"> omlaag</w:t>
+      </w:r>
+    </w:p>
+    <w:p>
+      <w:pPr>
+        <w:pStyle w:val="Lijstalinea"/>
+        <w:numPr>
+          <w:ilvl w:val="0"/>
+          <w:numId w:val="11"/>
+        </w:numPr>
+        <w:rPr>
+          <w:b/>
+          <w:bCs/>
+        </w:rPr>
+      </w:pPr>
+      <w:r>
+        <w:t>Rechtsboven middelste knop niet om te vergroten</w:t>
+      </w:r>
+    </w:p>
+    <w:p>
+      <w:pPr>
+        <w:pStyle w:val="Lijstalinea"/>
+        <w:numPr>
+          <w:ilvl w:val="0"/>
+          <w:numId w:val="11"/>
+        </w:numPr>
+        <w:rPr>
+          <w:b/>
+          <w:bCs/>
+        </w:rPr>
+      </w:pPr>
+      <w:proofErr w:type="spellStart"/>
+      <w:r>
+        <w:t>iGoogle</w:t>
+      </w:r>
+      <w:proofErr w:type="spellEnd"/>
+      <w:r>
+        <w:t>?</w:t>
+      </w:r>
+    </w:p>
+    <w:p>
+      <w:pPr>
+        <w:pStyle w:val="Lijstalinea"/>
+        <w:numPr>
+          <w:ilvl w:val="0"/>
+          <w:numId w:val="11"/>
+        </w:numPr>
+        <w:rPr>
+          <w:b/>
+          <w:bCs/>
+        </w:rPr>
+      </w:pPr>
+      <w:r>
+        <w:t xml:space="preserve">Streep niet doorgetrokken onder </w:t>
+      </w:r>
+      <w:proofErr w:type="spellStart"/>
+      <w:r>
+        <w:t>iGoogle</w:t>
+      </w:r>
+      <w:proofErr w:type="spellEnd"/>
+    </w:p>
+    <w:p>
+      <w:pPr>
+        <w:pStyle w:val="Lijstalinea"/>
+        <w:numPr>
+          <w:ilvl w:val="0"/>
+          <w:numId w:val="11"/>
+        </w:numPr>
+        <w:rPr>
+          <w:b/>
+          <w:bCs/>
+        </w:rPr>
+      </w:pPr>
+      <w:r>
+        <w:t xml:space="preserve">Dubbele streep na </w:t>
+      </w:r>
+      <w:proofErr w:type="spellStart"/>
+      <w:r>
+        <w:t>iGoogle</w:t>
+      </w:r>
+      <w:proofErr w:type="spellEnd"/>
+    </w:p>
+    <w:p>
+      <w:pPr>
+        <w:pStyle w:val="Lijstalinea"/>
+        <w:numPr>
+          <w:ilvl w:val="0"/>
+          <w:numId w:val="11"/>
+        </w:numPr>
+        <w:rPr>
+          <w:b/>
+          <w:bCs/>
+        </w:rPr>
+      </w:pPr>
+      <w:r>
+        <w:t xml:space="preserve">Search </w:t>
+      </w:r>
+      <w:proofErr w:type="spellStart"/>
+      <w:r>
+        <w:t>settings</w:t>
+      </w:r>
+      <w:proofErr w:type="spellEnd"/>
+      <w:r>
+        <w:t xml:space="preserve">, </w:t>
+      </w:r>
+      <w:proofErr w:type="spellStart"/>
+      <w:r>
+        <w:t>Settings</w:t>
+      </w:r>
+      <w:proofErr w:type="spellEnd"/>
+      <w:r>
+        <w:t xml:space="preserve"> zonder hoofdletter</w:t>
+      </w:r>
+    </w:p>
+    <w:p>
+      <w:pPr>
+        <w:pStyle w:val="Lijstalinea"/>
+        <w:numPr>
+          <w:ilvl w:val="0"/>
+          <w:numId w:val="11"/>
+        </w:numPr>
+        <w:rPr>
+          <w:b/>
+          <w:bCs/>
+        </w:rPr>
+      </w:pPr>
+      <w:r>
+        <w:t xml:space="preserve">Laadsymbool in werkbalk </w:t>
+      </w:r>
+      <w:proofErr w:type="spellStart"/>
+      <w:r>
+        <w:t>ipv</w:t>
+      </w:r>
+      <w:proofErr w:type="spellEnd"/>
+      <w:r>
+        <w:t xml:space="preserve"> tabblad pagina</w:t>
+      </w:r>
+    </w:p>
+    <w:p>
+      <w:pPr>
+        <w:pStyle w:val="Lijstalinea"/>
+        <w:numPr>
+          <w:ilvl w:val="0"/>
+          <w:numId w:val="11"/>
+        </w:numPr>
+        <w:rPr>
+          <w:b/>
+          <w:bCs/>
+        </w:rPr>
+      </w:pPr>
+      <w:r>
+        <w:t xml:space="preserve">Automatisch geselecteerde button </w:t>
+      </w:r>
+      <w:proofErr w:type="spellStart"/>
+      <w:r>
+        <w:t>I’m</w:t>
+      </w:r>
+      <w:proofErr w:type="spellEnd"/>
+      <w:r>
+        <w:t xml:space="preserve"> Feeling </w:t>
+      </w:r>
+      <w:proofErr w:type="spellStart"/>
+      <w:r>
+        <w:t>Unlucky</w:t>
+      </w:r>
+      <w:proofErr w:type="spellEnd"/>
+      <w:r>
+        <w:t xml:space="preserve"> </w:t>
+      </w:r>
+      <w:proofErr w:type="spellStart"/>
+      <w:r>
+        <w:t>ipv</w:t>
+      </w:r>
+      <w:proofErr w:type="spellEnd"/>
+      <w:r>
+        <w:t xml:space="preserve"> </w:t>
+      </w:r>
+      <w:proofErr w:type="spellStart"/>
+      <w:r>
+        <w:t>Gooogle</w:t>
+      </w:r>
+      <w:proofErr w:type="spellEnd"/>
+      <w:r>
+        <w:t xml:space="preserve"> Search</w:t>
+      </w:r>
+    </w:p>
+    <w:p>
+      <w:pPr>
+        <w:pStyle w:val="Lijstalinea"/>
+        <w:numPr>
+          <w:ilvl w:val="0"/>
+          <w:numId w:val="11"/>
+        </w:numPr>
+        <w:rPr>
+          <w:b/>
+          <w:bCs/>
+        </w:rPr>
+      </w:pPr>
+      <w:r>
+        <w:t>Uitlijning buttons niet in midden van scherm</w:t>
+      </w:r>
+    </w:p>
+    <w:p>
+      <w:pPr>
+        <w:pStyle w:val="Lijstalinea"/>
+        <w:numPr>
+          <w:ilvl w:val="0"/>
+          <w:numId w:val="11"/>
+        </w:numPr>
+        <w:rPr>
+          <w:b/>
+          <w:bCs/>
+        </w:rPr>
+      </w:pPr>
+      <w:r>
+        <w:t>Rechtsonder verbindingstype ontbreekt</w:t>
+      </w:r>
+    </w:p>
+    <w:p>
+      <w:pPr>
+        <w:pStyle w:val="Lijstalinea"/>
+        <w:numPr>
+          <w:ilvl w:val="0"/>
+          <w:numId w:val="11"/>
+        </w:numPr>
+        <w:rPr>
+          <w:b/>
+          <w:bCs/>
+        </w:rPr>
+      </w:pPr>
+      <w:proofErr w:type="spellStart"/>
+      <w:r>
+        <w:t>Untitled</w:t>
+      </w:r>
+      <w:proofErr w:type="spellEnd"/>
+      <w:r>
+        <w:t xml:space="preserve"> ontbreekt een haakje</w:t>
+      </w:r>
+    </w:p>
+    <w:p>
+      <w:pPr>
+        <w:pStyle w:val="Lijstalinea"/>
+        <w:numPr>
+          <w:ilvl w:val="0"/>
+          <w:numId w:val="11"/>
+        </w:numPr>
+        <w:rPr>
+          <w:b/>
+          <w:bCs/>
+        </w:rPr>
+      </w:pPr>
+      <w:r>
+        <w:t>Browserbalk ontbreekt?</w:t>
+      </w:r>
+    </w:p>
+    <w:p>
+      <w:pPr>
+        <w:pStyle w:val="Lijstalinea"/>
+        <w:numPr>
+          <w:ilvl w:val="0"/>
+          <w:numId w:val="11"/>
+        </w:numPr>
+        <w:rPr>
+          <w:b/>
+          <w:bCs/>
+        </w:rPr>
+      </w:pPr>
+      <w:r>
+        <w:t>Home button</w:t>
+      </w:r>
+    </w:p>
+    <w:p>
+      <w:pPr>
+        <w:pStyle w:val="Lijstalinea"/>
+        <w:numPr>
+          <w:ilvl w:val="0"/>
+          <w:numId w:val="11"/>
+        </w:numPr>
+        <w:rPr>
+          <w:b/>
+          <w:bCs/>
+        </w:rPr>
+      </w:pPr>
+      <w:r>
+        <w:t>2e o google geen schaduw rest van de letters wel</w:t>
+      </w:r>
+    </w:p>
     <w:sectPr>
       <w:pgSz w:w="11906" w:h="16838"/>
       <w:pgMar w:top="1417" w:right="1417" w:bottom="1417" w:left="1417" w:header="708" w:footer="708" w:gutter="0"/>
@@ -1655,6 +3646,119 @@
     </w:lvl>
   </w:abstractNum>
   <w:abstractNum w:abstractNumId="1" w15:restartNumberingAfterBreak="0">
+    <w:nsid w:val="04C47DFB"/>
+    <w:multiLevelType w:val="hybridMultilevel"/>
+    <w:tmpl w:val="C7B04B34"/>
+    <w:lvl w:ilvl="0" w:tplc="04130001">
+      <w:start w:val="1"/>
+      <w:numFmt w:val="bullet"/>
+      <w:lvlText w:val=""/>
+      <w:lvlJc w:val="left"/>
+      <w:pPr>
+        <w:ind w:left="720" w:hanging="360"/>
+      </w:pPr>
+      <w:rPr>
+        <w:rFonts w:ascii="Symbol" w:hAnsi="Symbol" w:hint="default"/>
+      </w:rPr>
+    </w:lvl>
+    <w:lvl w:ilvl="1" w:tplc="04130003" w:tentative="1">
+      <w:start w:val="1"/>
+      <w:numFmt w:val="bullet"/>
+      <w:lvlText w:val="o"/>
+      <w:lvlJc w:val="left"/>
+      <w:pPr>
+        <w:ind w:left="1440" w:hanging="360"/>
+      </w:pPr>
+      <w:rPr>
+        <w:rFonts w:ascii="Courier New" w:hAnsi="Courier New" w:cs="Courier New" w:hint="default"/>
+      </w:rPr>
+    </w:lvl>
+    <w:lvl w:ilvl="2" w:tplc="04130005" w:tentative="1">
+      <w:start w:val="1"/>
+      <w:numFmt w:val="bullet"/>
+      <w:lvlText w:val=""/>
+      <w:lvlJc w:val="left"/>
+      <w:pPr>
+        <w:ind w:left="2160" w:hanging="360"/>
+      </w:pPr>
+      <w:rPr>
+        <w:rFonts w:ascii="Wingdings" w:hAnsi="Wingdings" w:hint="default"/>
+      </w:rPr>
+    </w:lvl>
+    <w:lvl w:ilvl="3" w:tplc="04130001" w:tentative="1">
+      <w:start w:val="1"/>
+      <w:numFmt w:val="bullet"/>
+      <w:lvlText w:val=""/>
+      <w:lvlJc w:val="left"/>
+      <w:pPr>
+        <w:ind w:left="2880" w:hanging="360"/>
+      </w:pPr>
+      <w:rPr>
+        <w:rFonts w:ascii="Symbol" w:hAnsi="Symbol" w:hint="default"/>
+      </w:rPr>
+    </w:lvl>
+    <w:lvl w:ilvl="4" w:tplc="04130003" w:tentative="1">
+      <w:start w:val="1"/>
+      <w:numFmt w:val="bullet"/>
+      <w:lvlText w:val="o"/>
+      <w:lvlJc w:val="left"/>
+      <w:pPr>
+        <w:ind w:left="3600" w:hanging="360"/>
+      </w:pPr>
+      <w:rPr>
+        <w:rFonts w:ascii="Courier New" w:hAnsi="Courier New" w:cs="Courier New" w:hint="default"/>
+      </w:rPr>
+    </w:lvl>
+    <w:lvl w:ilvl="5" w:tplc="04130005" w:tentative="1">
+      <w:start w:val="1"/>
+      <w:numFmt w:val="bullet"/>
+      <w:lvlText w:val=""/>
+      <w:lvlJc w:val="left"/>
+      <w:pPr>
+        <w:ind w:left="4320" w:hanging="360"/>
+      </w:pPr>
+      <w:rPr>
+        <w:rFonts w:ascii="Wingdings" w:hAnsi="Wingdings" w:hint="default"/>
+      </w:rPr>
+    </w:lvl>
+    <w:lvl w:ilvl="6" w:tplc="04130001" w:tentative="1">
+      <w:start w:val="1"/>
+      <w:numFmt w:val="bullet"/>
+      <w:lvlText w:val=""/>
+      <w:lvlJc w:val="left"/>
+      <w:pPr>
+        <w:ind w:left="5040" w:hanging="360"/>
+      </w:pPr>
+      <w:rPr>
+        <w:rFonts w:ascii="Symbol" w:hAnsi="Symbol" w:hint="default"/>
+      </w:rPr>
+    </w:lvl>
+    <w:lvl w:ilvl="7" w:tplc="04130003" w:tentative="1">
+      <w:start w:val="1"/>
+      <w:numFmt w:val="bullet"/>
+      <w:lvlText w:val="o"/>
+      <w:lvlJc w:val="left"/>
+      <w:pPr>
+        <w:ind w:left="5760" w:hanging="360"/>
+      </w:pPr>
+      <w:rPr>
+        <w:rFonts w:ascii="Courier New" w:hAnsi="Courier New" w:cs="Courier New" w:hint="default"/>
+      </w:rPr>
+    </w:lvl>
+    <w:lvl w:ilvl="8" w:tplc="04130005" w:tentative="1">
+      <w:start w:val="1"/>
+      <w:numFmt w:val="bullet"/>
+      <w:lvlText w:val=""/>
+      <w:lvlJc w:val="left"/>
+      <w:pPr>
+        <w:ind w:left="6480" w:hanging="360"/>
+      </w:pPr>
+      <w:rPr>
+        <w:rFonts w:ascii="Wingdings" w:hAnsi="Wingdings" w:hint="default"/>
+      </w:rPr>
+    </w:lvl>
+  </w:abstractNum>
+  <w:abstractNum w:abstractNumId="2" w15:restartNumberingAfterBreak="0">
     <w:nsid w:val="1CD71329"/>
     <w:multiLevelType w:val="multilevel"/>
     <w:tmpl w:val="6EA2B0A6"/>
@@ -1803,7 +3907,120 @@
       </w:rPr>
     </w:lvl>
   </w:abstractNum>
-  <w:abstractNum w:abstractNumId="2" w15:restartNumberingAfterBreak="0">
+  <w:abstractNum w:abstractNumId="3" w15:restartNumberingAfterBreak="0">
+    <w:nsid w:val="31553F8B"/>
+    <w:multiLevelType w:val="hybridMultilevel"/>
+    <w:tmpl w:val="E18C6910"/>
+    <w:lvl w:ilvl="0" w:tplc="93E43D7A">
+      <w:start w:val="6"/>
+      <w:numFmt w:val="bullet"/>
+      <w:lvlText w:val="-"/>
+      <w:lvlJc w:val="left"/>
+      <w:pPr>
+        <w:ind w:left="720" w:hanging="360"/>
+      </w:pPr>
+      <w:rPr>
+        <w:rFonts w:ascii="Calibri" w:eastAsiaTheme="minorHAnsi" w:hAnsi="Calibri" w:cs="Calibri" w:hint="default"/>
+      </w:rPr>
+    </w:lvl>
+    <w:lvl w:ilvl="1" w:tplc="04130003" w:tentative="1">
+      <w:start w:val="1"/>
+      <w:numFmt w:val="bullet"/>
+      <w:lvlText w:val="o"/>
+      <w:lvlJc w:val="left"/>
+      <w:pPr>
+        <w:ind w:left="1440" w:hanging="360"/>
+      </w:pPr>
+      <w:rPr>
+        <w:rFonts w:ascii="Courier New" w:hAnsi="Courier New" w:cs="Courier New" w:hint="default"/>
+      </w:rPr>
+    </w:lvl>
+    <w:lvl w:ilvl="2" w:tplc="04130005" w:tentative="1">
+      <w:start w:val="1"/>
+      <w:numFmt w:val="bullet"/>
+      <w:lvlText w:val=""/>
+      <w:lvlJc w:val="left"/>
+      <w:pPr>
+        <w:ind w:left="2160" w:hanging="360"/>
+      </w:pPr>
+      <w:rPr>
+        <w:rFonts w:ascii="Wingdings" w:hAnsi="Wingdings" w:hint="default"/>
+      </w:rPr>
+    </w:lvl>
+    <w:lvl w:ilvl="3" w:tplc="04130001" w:tentative="1">
+      <w:start w:val="1"/>
+      <w:numFmt w:val="bullet"/>
+      <w:lvlText w:val=""/>
+      <w:lvlJc w:val="left"/>
+      <w:pPr>
+        <w:ind w:left="2880" w:hanging="360"/>
+      </w:pPr>
+      <w:rPr>
+        <w:rFonts w:ascii="Symbol" w:hAnsi="Symbol" w:hint="default"/>
+      </w:rPr>
+    </w:lvl>
+    <w:lvl w:ilvl="4" w:tplc="04130003" w:tentative="1">
+      <w:start w:val="1"/>
+      <w:numFmt w:val="bullet"/>
+      <w:lvlText w:val="o"/>
+      <w:lvlJc w:val="left"/>
+      <w:pPr>
+        <w:ind w:left="3600" w:hanging="360"/>
+      </w:pPr>
+      <w:rPr>
+        <w:rFonts w:ascii="Courier New" w:hAnsi="Courier New" w:cs="Courier New" w:hint="default"/>
+      </w:rPr>
+    </w:lvl>
+    <w:lvl w:ilvl="5" w:tplc="04130005" w:tentative="1">
+      <w:start w:val="1"/>
+      <w:numFmt w:val="bullet"/>
+      <w:lvlText w:val=""/>
+      <w:lvlJc w:val="left"/>
+      <w:pPr>
+        <w:ind w:left="4320" w:hanging="360"/>
+      </w:pPr>
+      <w:rPr>
+        <w:rFonts w:ascii="Wingdings" w:hAnsi="Wingdings" w:hint="default"/>
+      </w:rPr>
+    </w:lvl>
+    <w:lvl w:ilvl="6" w:tplc="04130001" w:tentative="1">
+      <w:start w:val="1"/>
+      <w:numFmt w:val="bullet"/>
+      <w:lvlText w:val=""/>
+      <w:lvlJc w:val="left"/>
+      <w:pPr>
+        <w:ind w:left="5040" w:hanging="360"/>
+      </w:pPr>
+      <w:rPr>
+        <w:rFonts w:ascii="Symbol" w:hAnsi="Symbol" w:hint="default"/>
+      </w:rPr>
+    </w:lvl>
+    <w:lvl w:ilvl="7" w:tplc="04130003" w:tentative="1">
+      <w:start w:val="1"/>
+      <w:numFmt w:val="bullet"/>
+      <w:lvlText w:val="o"/>
+      <w:lvlJc w:val="left"/>
+      <w:pPr>
+        <w:ind w:left="5760" w:hanging="360"/>
+      </w:pPr>
+      <w:rPr>
+        <w:rFonts w:ascii="Courier New" w:hAnsi="Courier New" w:cs="Courier New" w:hint="default"/>
+      </w:rPr>
+    </w:lvl>
+    <w:lvl w:ilvl="8" w:tplc="04130005" w:tentative="1">
+      <w:start w:val="1"/>
+      <w:numFmt w:val="bullet"/>
+      <w:lvlText w:val=""/>
+      <w:lvlJc w:val="left"/>
+      <w:pPr>
+        <w:ind w:left="6480" w:hanging="360"/>
+      </w:pPr>
+      <w:rPr>
+        <w:rFonts w:ascii="Wingdings" w:hAnsi="Wingdings" w:hint="default"/>
+      </w:rPr>
+    </w:lvl>
+  </w:abstractNum>
+  <w:abstractNum w:abstractNumId="4" w15:restartNumberingAfterBreak="0">
     <w:nsid w:val="31A840EA"/>
     <w:multiLevelType w:val="multilevel"/>
     <w:tmpl w:val="06F67488"/>
@@ -1952,14 +4169,832 @@
       </w:rPr>
     </w:lvl>
   </w:abstractNum>
+  <w:abstractNum w:abstractNumId="5" w15:restartNumberingAfterBreak="0">
+    <w:nsid w:val="35455E43"/>
+    <w:multiLevelType w:val="hybridMultilevel"/>
+    <w:tmpl w:val="025E158C"/>
+    <w:lvl w:ilvl="0" w:tplc="04130001">
+      <w:start w:val="1"/>
+      <w:numFmt w:val="bullet"/>
+      <w:lvlText w:val=""/>
+      <w:lvlJc w:val="left"/>
+      <w:pPr>
+        <w:ind w:left="720" w:hanging="360"/>
+      </w:pPr>
+      <w:rPr>
+        <w:rFonts w:ascii="Symbol" w:hAnsi="Symbol" w:hint="default"/>
+      </w:rPr>
+    </w:lvl>
+    <w:lvl w:ilvl="1" w:tplc="04130003" w:tentative="1">
+      <w:start w:val="1"/>
+      <w:numFmt w:val="bullet"/>
+      <w:lvlText w:val="o"/>
+      <w:lvlJc w:val="left"/>
+      <w:pPr>
+        <w:ind w:left="1440" w:hanging="360"/>
+      </w:pPr>
+      <w:rPr>
+        <w:rFonts w:ascii="Courier New" w:hAnsi="Courier New" w:cs="Courier New" w:hint="default"/>
+      </w:rPr>
+    </w:lvl>
+    <w:lvl w:ilvl="2" w:tplc="04130005" w:tentative="1">
+      <w:start w:val="1"/>
+      <w:numFmt w:val="bullet"/>
+      <w:lvlText w:val=""/>
+      <w:lvlJc w:val="left"/>
+      <w:pPr>
+        <w:ind w:left="2160" w:hanging="360"/>
+      </w:pPr>
+      <w:rPr>
+        <w:rFonts w:ascii="Wingdings" w:hAnsi="Wingdings" w:hint="default"/>
+      </w:rPr>
+    </w:lvl>
+    <w:lvl w:ilvl="3" w:tplc="04130001" w:tentative="1">
+      <w:start w:val="1"/>
+      <w:numFmt w:val="bullet"/>
+      <w:lvlText w:val=""/>
+      <w:lvlJc w:val="left"/>
+      <w:pPr>
+        <w:ind w:left="2880" w:hanging="360"/>
+      </w:pPr>
+      <w:rPr>
+        <w:rFonts w:ascii="Symbol" w:hAnsi="Symbol" w:hint="default"/>
+      </w:rPr>
+    </w:lvl>
+    <w:lvl w:ilvl="4" w:tplc="04130003" w:tentative="1">
+      <w:start w:val="1"/>
+      <w:numFmt w:val="bullet"/>
+      <w:lvlText w:val="o"/>
+      <w:lvlJc w:val="left"/>
+      <w:pPr>
+        <w:ind w:left="3600" w:hanging="360"/>
+      </w:pPr>
+      <w:rPr>
+        <w:rFonts w:ascii="Courier New" w:hAnsi="Courier New" w:cs="Courier New" w:hint="default"/>
+      </w:rPr>
+    </w:lvl>
+    <w:lvl w:ilvl="5" w:tplc="04130005" w:tentative="1">
+      <w:start w:val="1"/>
+      <w:numFmt w:val="bullet"/>
+      <w:lvlText w:val=""/>
+      <w:lvlJc w:val="left"/>
+      <w:pPr>
+        <w:ind w:left="4320" w:hanging="360"/>
+      </w:pPr>
+      <w:rPr>
+        <w:rFonts w:ascii="Wingdings" w:hAnsi="Wingdings" w:hint="default"/>
+      </w:rPr>
+    </w:lvl>
+    <w:lvl w:ilvl="6" w:tplc="04130001" w:tentative="1">
+      <w:start w:val="1"/>
+      <w:numFmt w:val="bullet"/>
+      <w:lvlText w:val=""/>
+      <w:lvlJc w:val="left"/>
+      <w:pPr>
+        <w:ind w:left="5040" w:hanging="360"/>
+      </w:pPr>
+      <w:rPr>
+        <w:rFonts w:ascii="Symbol" w:hAnsi="Symbol" w:hint="default"/>
+      </w:rPr>
+    </w:lvl>
+    <w:lvl w:ilvl="7" w:tplc="04130003" w:tentative="1">
+      <w:start w:val="1"/>
+      <w:numFmt w:val="bullet"/>
+      <w:lvlText w:val="o"/>
+      <w:lvlJc w:val="left"/>
+      <w:pPr>
+        <w:ind w:left="5760" w:hanging="360"/>
+      </w:pPr>
+      <w:rPr>
+        <w:rFonts w:ascii="Courier New" w:hAnsi="Courier New" w:cs="Courier New" w:hint="default"/>
+      </w:rPr>
+    </w:lvl>
+    <w:lvl w:ilvl="8" w:tplc="04130005" w:tentative="1">
+      <w:start w:val="1"/>
+      <w:numFmt w:val="bullet"/>
+      <w:lvlText w:val=""/>
+      <w:lvlJc w:val="left"/>
+      <w:pPr>
+        <w:ind w:left="6480" w:hanging="360"/>
+      </w:pPr>
+      <w:rPr>
+        <w:rFonts w:ascii="Wingdings" w:hAnsi="Wingdings" w:hint="default"/>
+      </w:rPr>
+    </w:lvl>
+  </w:abstractNum>
+  <w:abstractNum w:abstractNumId="6" w15:restartNumberingAfterBreak="0">
+    <w:nsid w:val="36D7052A"/>
+    <w:multiLevelType w:val="hybridMultilevel"/>
+    <w:tmpl w:val="725A71A0"/>
+    <w:lvl w:ilvl="0" w:tplc="04130001">
+      <w:start w:val="1"/>
+      <w:numFmt w:val="bullet"/>
+      <w:lvlText w:val=""/>
+      <w:lvlJc w:val="left"/>
+      <w:pPr>
+        <w:ind w:left="720" w:hanging="360"/>
+      </w:pPr>
+      <w:rPr>
+        <w:rFonts w:ascii="Symbol" w:hAnsi="Symbol" w:hint="default"/>
+      </w:rPr>
+    </w:lvl>
+    <w:lvl w:ilvl="1" w:tplc="04130003" w:tentative="1">
+      <w:start w:val="1"/>
+      <w:numFmt w:val="bullet"/>
+      <w:lvlText w:val="o"/>
+      <w:lvlJc w:val="left"/>
+      <w:pPr>
+        <w:ind w:left="1440" w:hanging="360"/>
+      </w:pPr>
+      <w:rPr>
+        <w:rFonts w:ascii="Courier New" w:hAnsi="Courier New" w:cs="Courier New" w:hint="default"/>
+      </w:rPr>
+    </w:lvl>
+    <w:lvl w:ilvl="2" w:tplc="04130005" w:tentative="1">
+      <w:start w:val="1"/>
+      <w:numFmt w:val="bullet"/>
+      <w:lvlText w:val=""/>
+      <w:lvlJc w:val="left"/>
+      <w:pPr>
+        <w:ind w:left="2160" w:hanging="360"/>
+      </w:pPr>
+      <w:rPr>
+        <w:rFonts w:ascii="Wingdings" w:hAnsi="Wingdings" w:hint="default"/>
+      </w:rPr>
+    </w:lvl>
+    <w:lvl w:ilvl="3" w:tplc="04130001" w:tentative="1">
+      <w:start w:val="1"/>
+      <w:numFmt w:val="bullet"/>
+      <w:lvlText w:val=""/>
+      <w:lvlJc w:val="left"/>
+      <w:pPr>
+        <w:ind w:left="2880" w:hanging="360"/>
+      </w:pPr>
+      <w:rPr>
+        <w:rFonts w:ascii="Symbol" w:hAnsi="Symbol" w:hint="default"/>
+      </w:rPr>
+    </w:lvl>
+    <w:lvl w:ilvl="4" w:tplc="04130003" w:tentative="1">
+      <w:start w:val="1"/>
+      <w:numFmt w:val="bullet"/>
+      <w:lvlText w:val="o"/>
+      <w:lvlJc w:val="left"/>
+      <w:pPr>
+        <w:ind w:left="3600" w:hanging="360"/>
+      </w:pPr>
+      <w:rPr>
+        <w:rFonts w:ascii="Courier New" w:hAnsi="Courier New" w:cs="Courier New" w:hint="default"/>
+      </w:rPr>
+    </w:lvl>
+    <w:lvl w:ilvl="5" w:tplc="04130005" w:tentative="1">
+      <w:start w:val="1"/>
+      <w:numFmt w:val="bullet"/>
+      <w:lvlText w:val=""/>
+      <w:lvlJc w:val="left"/>
+      <w:pPr>
+        <w:ind w:left="4320" w:hanging="360"/>
+      </w:pPr>
+      <w:rPr>
+        <w:rFonts w:ascii="Wingdings" w:hAnsi="Wingdings" w:hint="default"/>
+      </w:rPr>
+    </w:lvl>
+    <w:lvl w:ilvl="6" w:tplc="04130001" w:tentative="1">
+      <w:start w:val="1"/>
+      <w:numFmt w:val="bullet"/>
+      <w:lvlText w:val=""/>
+      <w:lvlJc w:val="left"/>
+      <w:pPr>
+        <w:ind w:left="5040" w:hanging="360"/>
+      </w:pPr>
+      <w:rPr>
+        <w:rFonts w:ascii="Symbol" w:hAnsi="Symbol" w:hint="default"/>
+      </w:rPr>
+    </w:lvl>
+    <w:lvl w:ilvl="7" w:tplc="04130003" w:tentative="1">
+      <w:start w:val="1"/>
+      <w:numFmt w:val="bullet"/>
+      <w:lvlText w:val="o"/>
+      <w:lvlJc w:val="left"/>
+      <w:pPr>
+        <w:ind w:left="5760" w:hanging="360"/>
+      </w:pPr>
+      <w:rPr>
+        <w:rFonts w:ascii="Courier New" w:hAnsi="Courier New" w:cs="Courier New" w:hint="default"/>
+      </w:rPr>
+    </w:lvl>
+    <w:lvl w:ilvl="8" w:tplc="04130005" w:tentative="1">
+      <w:start w:val="1"/>
+      <w:numFmt w:val="bullet"/>
+      <w:lvlText w:val=""/>
+      <w:lvlJc w:val="left"/>
+      <w:pPr>
+        <w:ind w:left="6480" w:hanging="360"/>
+      </w:pPr>
+      <w:rPr>
+        <w:rFonts w:ascii="Wingdings" w:hAnsi="Wingdings" w:hint="default"/>
+      </w:rPr>
+    </w:lvl>
+  </w:abstractNum>
+  <w:abstractNum w:abstractNumId="7" w15:restartNumberingAfterBreak="0">
+    <w:nsid w:val="41FC2BAB"/>
+    <w:multiLevelType w:val="hybridMultilevel"/>
+    <w:tmpl w:val="FD101508"/>
+    <w:lvl w:ilvl="0" w:tplc="04130001">
+      <w:start w:val="1"/>
+      <w:numFmt w:val="bullet"/>
+      <w:lvlText w:val=""/>
+      <w:lvlJc w:val="left"/>
+      <w:pPr>
+        <w:ind w:left="720" w:hanging="360"/>
+      </w:pPr>
+      <w:rPr>
+        <w:rFonts w:ascii="Symbol" w:hAnsi="Symbol" w:hint="default"/>
+      </w:rPr>
+    </w:lvl>
+    <w:lvl w:ilvl="1" w:tplc="04130003" w:tentative="1">
+      <w:start w:val="1"/>
+      <w:numFmt w:val="bullet"/>
+      <w:lvlText w:val="o"/>
+      <w:lvlJc w:val="left"/>
+      <w:pPr>
+        <w:ind w:left="1440" w:hanging="360"/>
+      </w:pPr>
+      <w:rPr>
+        <w:rFonts w:ascii="Courier New" w:hAnsi="Courier New" w:cs="Courier New" w:hint="default"/>
+      </w:rPr>
+    </w:lvl>
+    <w:lvl w:ilvl="2" w:tplc="04130005" w:tentative="1">
+      <w:start w:val="1"/>
+      <w:numFmt w:val="bullet"/>
+      <w:lvlText w:val=""/>
+      <w:lvlJc w:val="left"/>
+      <w:pPr>
+        <w:ind w:left="2160" w:hanging="360"/>
+      </w:pPr>
+      <w:rPr>
+        <w:rFonts w:ascii="Wingdings" w:hAnsi="Wingdings" w:hint="default"/>
+      </w:rPr>
+    </w:lvl>
+    <w:lvl w:ilvl="3" w:tplc="04130001" w:tentative="1">
+      <w:start w:val="1"/>
+      <w:numFmt w:val="bullet"/>
+      <w:lvlText w:val=""/>
+      <w:lvlJc w:val="left"/>
+      <w:pPr>
+        <w:ind w:left="2880" w:hanging="360"/>
+      </w:pPr>
+      <w:rPr>
+        <w:rFonts w:ascii="Symbol" w:hAnsi="Symbol" w:hint="default"/>
+      </w:rPr>
+    </w:lvl>
+    <w:lvl w:ilvl="4" w:tplc="04130003" w:tentative="1">
+      <w:start w:val="1"/>
+      <w:numFmt w:val="bullet"/>
+      <w:lvlText w:val="o"/>
+      <w:lvlJc w:val="left"/>
+      <w:pPr>
+        <w:ind w:left="3600" w:hanging="360"/>
+      </w:pPr>
+      <w:rPr>
+        <w:rFonts w:ascii="Courier New" w:hAnsi="Courier New" w:cs="Courier New" w:hint="default"/>
+      </w:rPr>
+    </w:lvl>
+    <w:lvl w:ilvl="5" w:tplc="04130005" w:tentative="1">
+      <w:start w:val="1"/>
+      <w:numFmt w:val="bullet"/>
+      <w:lvlText w:val=""/>
+      <w:lvlJc w:val="left"/>
+      <w:pPr>
+        <w:ind w:left="4320" w:hanging="360"/>
+      </w:pPr>
+      <w:rPr>
+        <w:rFonts w:ascii="Wingdings" w:hAnsi="Wingdings" w:hint="default"/>
+      </w:rPr>
+    </w:lvl>
+    <w:lvl w:ilvl="6" w:tplc="04130001" w:tentative="1">
+      <w:start w:val="1"/>
+      <w:numFmt w:val="bullet"/>
+      <w:lvlText w:val=""/>
+      <w:lvlJc w:val="left"/>
+      <w:pPr>
+        <w:ind w:left="5040" w:hanging="360"/>
+      </w:pPr>
+      <w:rPr>
+        <w:rFonts w:ascii="Symbol" w:hAnsi="Symbol" w:hint="default"/>
+      </w:rPr>
+    </w:lvl>
+    <w:lvl w:ilvl="7" w:tplc="04130003" w:tentative="1">
+      <w:start w:val="1"/>
+      <w:numFmt w:val="bullet"/>
+      <w:lvlText w:val="o"/>
+      <w:lvlJc w:val="left"/>
+      <w:pPr>
+        <w:ind w:left="5760" w:hanging="360"/>
+      </w:pPr>
+      <w:rPr>
+        <w:rFonts w:ascii="Courier New" w:hAnsi="Courier New" w:cs="Courier New" w:hint="default"/>
+      </w:rPr>
+    </w:lvl>
+    <w:lvl w:ilvl="8" w:tplc="04130005" w:tentative="1">
+      <w:start w:val="1"/>
+      <w:numFmt w:val="bullet"/>
+      <w:lvlText w:val=""/>
+      <w:lvlJc w:val="left"/>
+      <w:pPr>
+        <w:ind w:left="6480" w:hanging="360"/>
+      </w:pPr>
+      <w:rPr>
+        <w:rFonts w:ascii="Wingdings" w:hAnsi="Wingdings" w:hint="default"/>
+      </w:rPr>
+    </w:lvl>
+  </w:abstractNum>
+  <w:abstractNum w:abstractNumId="8" w15:restartNumberingAfterBreak="0">
+    <w:nsid w:val="44CD3E5F"/>
+    <w:multiLevelType w:val="hybridMultilevel"/>
+    <w:tmpl w:val="06E2498E"/>
+    <w:lvl w:ilvl="0" w:tplc="790C3484">
+      <w:start w:val="6"/>
+      <w:numFmt w:val="bullet"/>
+      <w:lvlText w:val="-"/>
+      <w:lvlJc w:val="left"/>
+      <w:pPr>
+        <w:ind w:left="720" w:hanging="360"/>
+      </w:pPr>
+      <w:rPr>
+        <w:rFonts w:ascii="Calibri" w:eastAsiaTheme="minorHAnsi" w:hAnsi="Calibri" w:cs="Calibri" w:hint="default"/>
+      </w:rPr>
+    </w:lvl>
+    <w:lvl w:ilvl="1" w:tplc="04130003" w:tentative="1">
+      <w:start w:val="1"/>
+      <w:numFmt w:val="bullet"/>
+      <w:lvlText w:val="o"/>
+      <w:lvlJc w:val="left"/>
+      <w:pPr>
+        <w:ind w:left="1440" w:hanging="360"/>
+      </w:pPr>
+      <w:rPr>
+        <w:rFonts w:ascii="Courier New" w:hAnsi="Courier New" w:cs="Courier New" w:hint="default"/>
+      </w:rPr>
+    </w:lvl>
+    <w:lvl w:ilvl="2" w:tplc="04130005" w:tentative="1">
+      <w:start w:val="1"/>
+      <w:numFmt w:val="bullet"/>
+      <w:lvlText w:val=""/>
+      <w:lvlJc w:val="left"/>
+      <w:pPr>
+        <w:ind w:left="2160" w:hanging="360"/>
+      </w:pPr>
+      <w:rPr>
+        <w:rFonts w:ascii="Wingdings" w:hAnsi="Wingdings" w:hint="default"/>
+      </w:rPr>
+    </w:lvl>
+    <w:lvl w:ilvl="3" w:tplc="04130001" w:tentative="1">
+      <w:start w:val="1"/>
+      <w:numFmt w:val="bullet"/>
+      <w:lvlText w:val=""/>
+      <w:lvlJc w:val="left"/>
+      <w:pPr>
+        <w:ind w:left="2880" w:hanging="360"/>
+      </w:pPr>
+      <w:rPr>
+        <w:rFonts w:ascii="Symbol" w:hAnsi="Symbol" w:hint="default"/>
+      </w:rPr>
+    </w:lvl>
+    <w:lvl w:ilvl="4" w:tplc="04130003" w:tentative="1">
+      <w:start w:val="1"/>
+      <w:numFmt w:val="bullet"/>
+      <w:lvlText w:val="o"/>
+      <w:lvlJc w:val="left"/>
+      <w:pPr>
+        <w:ind w:left="3600" w:hanging="360"/>
+      </w:pPr>
+      <w:rPr>
+        <w:rFonts w:ascii="Courier New" w:hAnsi="Courier New" w:cs="Courier New" w:hint="default"/>
+      </w:rPr>
+    </w:lvl>
+    <w:lvl w:ilvl="5" w:tplc="04130005" w:tentative="1">
+      <w:start w:val="1"/>
+      <w:numFmt w:val="bullet"/>
+      <w:lvlText w:val=""/>
+      <w:lvlJc w:val="left"/>
+      <w:pPr>
+        <w:ind w:left="4320" w:hanging="360"/>
+      </w:pPr>
+      <w:rPr>
+        <w:rFonts w:ascii="Wingdings" w:hAnsi="Wingdings" w:hint="default"/>
+      </w:rPr>
+    </w:lvl>
+    <w:lvl w:ilvl="6" w:tplc="04130001" w:tentative="1">
+      <w:start w:val="1"/>
+      <w:numFmt w:val="bullet"/>
+      <w:lvlText w:val=""/>
+      <w:lvlJc w:val="left"/>
+      <w:pPr>
+        <w:ind w:left="5040" w:hanging="360"/>
+      </w:pPr>
+      <w:rPr>
+        <w:rFonts w:ascii="Symbol" w:hAnsi="Symbol" w:hint="default"/>
+      </w:rPr>
+    </w:lvl>
+    <w:lvl w:ilvl="7" w:tplc="04130003" w:tentative="1">
+      <w:start w:val="1"/>
+      <w:numFmt w:val="bullet"/>
+      <w:lvlText w:val="o"/>
+      <w:lvlJc w:val="left"/>
+      <w:pPr>
+        <w:ind w:left="5760" w:hanging="360"/>
+      </w:pPr>
+      <w:rPr>
+        <w:rFonts w:ascii="Courier New" w:hAnsi="Courier New" w:cs="Courier New" w:hint="default"/>
+      </w:rPr>
+    </w:lvl>
+    <w:lvl w:ilvl="8" w:tplc="04130005" w:tentative="1">
+      <w:start w:val="1"/>
+      <w:numFmt w:val="bullet"/>
+      <w:lvlText w:val=""/>
+      <w:lvlJc w:val="left"/>
+      <w:pPr>
+        <w:ind w:left="6480" w:hanging="360"/>
+      </w:pPr>
+      <w:rPr>
+        <w:rFonts w:ascii="Wingdings" w:hAnsi="Wingdings" w:hint="default"/>
+      </w:rPr>
+    </w:lvl>
+  </w:abstractNum>
+  <w:abstractNum w:abstractNumId="9" w15:restartNumberingAfterBreak="0">
+    <w:nsid w:val="5C92050F"/>
+    <w:multiLevelType w:val="hybridMultilevel"/>
+    <w:tmpl w:val="76204D88"/>
+    <w:lvl w:ilvl="0" w:tplc="04130001">
+      <w:start w:val="1"/>
+      <w:numFmt w:val="bullet"/>
+      <w:lvlText w:val=""/>
+      <w:lvlJc w:val="left"/>
+      <w:pPr>
+        <w:ind w:left="720" w:hanging="360"/>
+      </w:pPr>
+      <w:rPr>
+        <w:rFonts w:ascii="Symbol" w:hAnsi="Symbol" w:hint="default"/>
+      </w:rPr>
+    </w:lvl>
+    <w:lvl w:ilvl="1" w:tplc="04130003" w:tentative="1">
+      <w:start w:val="1"/>
+      <w:numFmt w:val="bullet"/>
+      <w:lvlText w:val="o"/>
+      <w:lvlJc w:val="left"/>
+      <w:pPr>
+        <w:ind w:left="1440" w:hanging="360"/>
+      </w:pPr>
+      <w:rPr>
+        <w:rFonts w:ascii="Courier New" w:hAnsi="Courier New" w:cs="Courier New" w:hint="default"/>
+      </w:rPr>
+    </w:lvl>
+    <w:lvl w:ilvl="2" w:tplc="04130005" w:tentative="1">
+      <w:start w:val="1"/>
+      <w:numFmt w:val="bullet"/>
+      <w:lvlText w:val=""/>
+      <w:lvlJc w:val="left"/>
+      <w:pPr>
+        <w:ind w:left="2160" w:hanging="360"/>
+      </w:pPr>
+      <w:rPr>
+        <w:rFonts w:ascii="Wingdings" w:hAnsi="Wingdings" w:hint="default"/>
+      </w:rPr>
+    </w:lvl>
+    <w:lvl w:ilvl="3" w:tplc="04130001" w:tentative="1">
+      <w:start w:val="1"/>
+      <w:numFmt w:val="bullet"/>
+      <w:lvlText w:val=""/>
+      <w:lvlJc w:val="left"/>
+      <w:pPr>
+        <w:ind w:left="2880" w:hanging="360"/>
+      </w:pPr>
+      <w:rPr>
+        <w:rFonts w:ascii="Symbol" w:hAnsi="Symbol" w:hint="default"/>
+      </w:rPr>
+    </w:lvl>
+    <w:lvl w:ilvl="4" w:tplc="04130003" w:tentative="1">
+      <w:start w:val="1"/>
+      <w:numFmt w:val="bullet"/>
+      <w:lvlText w:val="o"/>
+      <w:lvlJc w:val="left"/>
+      <w:pPr>
+        <w:ind w:left="3600" w:hanging="360"/>
+      </w:pPr>
+      <w:rPr>
+        <w:rFonts w:ascii="Courier New" w:hAnsi="Courier New" w:cs="Courier New" w:hint="default"/>
+      </w:rPr>
+    </w:lvl>
+    <w:lvl w:ilvl="5" w:tplc="04130005" w:tentative="1">
+      <w:start w:val="1"/>
+      <w:numFmt w:val="bullet"/>
+      <w:lvlText w:val=""/>
+      <w:lvlJc w:val="left"/>
+      <w:pPr>
+        <w:ind w:left="4320" w:hanging="360"/>
+      </w:pPr>
+      <w:rPr>
+        <w:rFonts w:ascii="Wingdings" w:hAnsi="Wingdings" w:hint="default"/>
+      </w:rPr>
+    </w:lvl>
+    <w:lvl w:ilvl="6" w:tplc="04130001" w:tentative="1">
+      <w:start w:val="1"/>
+      <w:numFmt w:val="bullet"/>
+      <w:lvlText w:val=""/>
+      <w:lvlJc w:val="left"/>
+      <w:pPr>
+        <w:ind w:left="5040" w:hanging="360"/>
+      </w:pPr>
+      <w:rPr>
+        <w:rFonts w:ascii="Symbol" w:hAnsi="Symbol" w:hint="default"/>
+      </w:rPr>
+    </w:lvl>
+    <w:lvl w:ilvl="7" w:tplc="04130003" w:tentative="1">
+      <w:start w:val="1"/>
+      <w:numFmt w:val="bullet"/>
+      <w:lvlText w:val="o"/>
+      <w:lvlJc w:val="left"/>
+      <w:pPr>
+        <w:ind w:left="5760" w:hanging="360"/>
+      </w:pPr>
+      <w:rPr>
+        <w:rFonts w:ascii="Courier New" w:hAnsi="Courier New" w:cs="Courier New" w:hint="default"/>
+      </w:rPr>
+    </w:lvl>
+    <w:lvl w:ilvl="8" w:tplc="04130005" w:tentative="1">
+      <w:start w:val="1"/>
+      <w:numFmt w:val="bullet"/>
+      <w:lvlText w:val=""/>
+      <w:lvlJc w:val="left"/>
+      <w:pPr>
+        <w:ind w:left="6480" w:hanging="360"/>
+      </w:pPr>
+      <w:rPr>
+        <w:rFonts w:ascii="Wingdings" w:hAnsi="Wingdings" w:hint="default"/>
+      </w:rPr>
+    </w:lvl>
+  </w:abstractNum>
+  <w:abstractNum w:abstractNumId="10" w15:restartNumberingAfterBreak="0">
+    <w:nsid w:val="601D7602"/>
+    <w:multiLevelType w:val="hybridMultilevel"/>
+    <w:tmpl w:val="F25C6620"/>
+    <w:lvl w:ilvl="0" w:tplc="04130001">
+      <w:start w:val="1"/>
+      <w:numFmt w:val="bullet"/>
+      <w:lvlText w:val=""/>
+      <w:lvlJc w:val="left"/>
+      <w:pPr>
+        <w:ind w:left="720" w:hanging="360"/>
+      </w:pPr>
+      <w:rPr>
+        <w:rFonts w:ascii="Symbol" w:hAnsi="Symbol" w:hint="default"/>
+      </w:rPr>
+    </w:lvl>
+    <w:lvl w:ilvl="1" w:tplc="04130003" w:tentative="1">
+      <w:start w:val="1"/>
+      <w:numFmt w:val="bullet"/>
+      <w:lvlText w:val="o"/>
+      <w:lvlJc w:val="left"/>
+      <w:pPr>
+        <w:ind w:left="1440" w:hanging="360"/>
+      </w:pPr>
+      <w:rPr>
+        <w:rFonts w:ascii="Courier New" w:hAnsi="Courier New" w:cs="Courier New" w:hint="default"/>
+      </w:rPr>
+    </w:lvl>
+    <w:lvl w:ilvl="2" w:tplc="04130005" w:tentative="1">
+      <w:start w:val="1"/>
+      <w:numFmt w:val="bullet"/>
+      <w:lvlText w:val=""/>
+      <w:lvlJc w:val="left"/>
+      <w:pPr>
+        <w:ind w:left="2160" w:hanging="360"/>
+      </w:pPr>
+      <w:rPr>
+        <w:rFonts w:ascii="Wingdings" w:hAnsi="Wingdings" w:hint="default"/>
+      </w:rPr>
+    </w:lvl>
+    <w:lvl w:ilvl="3" w:tplc="04130001" w:tentative="1">
+      <w:start w:val="1"/>
+      <w:numFmt w:val="bullet"/>
+      <w:lvlText w:val=""/>
+      <w:lvlJc w:val="left"/>
+      <w:pPr>
+        <w:ind w:left="2880" w:hanging="360"/>
+      </w:pPr>
+      <w:rPr>
+        <w:rFonts w:ascii="Symbol" w:hAnsi="Symbol" w:hint="default"/>
+      </w:rPr>
+    </w:lvl>
+    <w:lvl w:ilvl="4" w:tplc="04130003" w:tentative="1">
+      <w:start w:val="1"/>
+      <w:numFmt w:val="bullet"/>
+      <w:lvlText w:val="o"/>
+      <w:lvlJc w:val="left"/>
+      <w:pPr>
+        <w:ind w:left="3600" w:hanging="360"/>
+      </w:pPr>
+      <w:rPr>
+        <w:rFonts w:ascii="Courier New" w:hAnsi="Courier New" w:cs="Courier New" w:hint="default"/>
+      </w:rPr>
+    </w:lvl>
+    <w:lvl w:ilvl="5" w:tplc="04130005" w:tentative="1">
+      <w:start w:val="1"/>
+      <w:numFmt w:val="bullet"/>
+      <w:lvlText w:val=""/>
+      <w:lvlJc w:val="left"/>
+      <w:pPr>
+        <w:ind w:left="4320" w:hanging="360"/>
+      </w:pPr>
+      <w:rPr>
+        <w:rFonts w:ascii="Wingdings" w:hAnsi="Wingdings" w:hint="default"/>
+      </w:rPr>
+    </w:lvl>
+    <w:lvl w:ilvl="6" w:tplc="04130001" w:tentative="1">
+      <w:start w:val="1"/>
+      <w:numFmt w:val="bullet"/>
+      <w:lvlText w:val=""/>
+      <w:lvlJc w:val="left"/>
+      <w:pPr>
+        <w:ind w:left="5040" w:hanging="360"/>
+      </w:pPr>
+      <w:rPr>
+        <w:rFonts w:ascii="Symbol" w:hAnsi="Symbol" w:hint="default"/>
+      </w:rPr>
+    </w:lvl>
+    <w:lvl w:ilvl="7" w:tplc="04130003" w:tentative="1">
+      <w:start w:val="1"/>
+      <w:numFmt w:val="bullet"/>
+      <w:lvlText w:val="o"/>
+      <w:lvlJc w:val="left"/>
+      <w:pPr>
+        <w:ind w:left="5760" w:hanging="360"/>
+      </w:pPr>
+      <w:rPr>
+        <w:rFonts w:ascii="Courier New" w:hAnsi="Courier New" w:cs="Courier New" w:hint="default"/>
+      </w:rPr>
+    </w:lvl>
+    <w:lvl w:ilvl="8" w:tplc="04130005" w:tentative="1">
+      <w:start w:val="1"/>
+      <w:numFmt w:val="bullet"/>
+      <w:lvlText w:val=""/>
+      <w:lvlJc w:val="left"/>
+      <w:pPr>
+        <w:ind w:left="6480" w:hanging="360"/>
+      </w:pPr>
+      <w:rPr>
+        <w:rFonts w:ascii="Wingdings" w:hAnsi="Wingdings" w:hint="default"/>
+      </w:rPr>
+    </w:lvl>
+  </w:abstractNum>
+  <w:abstractNum w:abstractNumId="11" w15:restartNumberingAfterBreak="0">
+    <w:nsid w:val="6E9D47FE"/>
+    <w:multiLevelType w:val="multilevel"/>
+    <w:tmpl w:val="31D0513C"/>
+    <w:lvl w:ilvl="0">
+      <w:start w:val="1"/>
+      <w:numFmt w:val="decimal"/>
+      <w:lvlText w:val="%1."/>
+      <w:lvlJc w:val="left"/>
+      <w:pPr>
+        <w:tabs>
+          <w:tab w:val="num" w:pos="720"/>
+        </w:tabs>
+        <w:ind w:left="720" w:hanging="360"/>
+      </w:pPr>
+    </w:lvl>
+    <w:lvl w:ilvl="1" w:tentative="1">
+      <w:start w:val="1"/>
+      <w:numFmt w:val="decimal"/>
+      <w:lvlText w:val="%2."/>
+      <w:lvlJc w:val="left"/>
+      <w:pPr>
+        <w:tabs>
+          <w:tab w:val="num" w:pos="1440"/>
+        </w:tabs>
+        <w:ind w:left="1440" w:hanging="360"/>
+      </w:pPr>
+    </w:lvl>
+    <w:lvl w:ilvl="2" w:tentative="1">
+      <w:start w:val="1"/>
+      <w:numFmt w:val="decimal"/>
+      <w:lvlText w:val="%3."/>
+      <w:lvlJc w:val="left"/>
+      <w:pPr>
+        <w:tabs>
+          <w:tab w:val="num" w:pos="2160"/>
+        </w:tabs>
+        <w:ind w:left="2160" w:hanging="360"/>
+      </w:pPr>
+    </w:lvl>
+    <w:lvl w:ilvl="3" w:tentative="1">
+      <w:start w:val="1"/>
+      <w:numFmt w:val="decimal"/>
+      <w:lvlText w:val="%4."/>
+      <w:lvlJc w:val="left"/>
+      <w:pPr>
+        <w:tabs>
+          <w:tab w:val="num" w:pos="2880"/>
+        </w:tabs>
+        <w:ind w:left="2880" w:hanging="360"/>
+      </w:pPr>
+    </w:lvl>
+    <w:lvl w:ilvl="4" w:tentative="1">
+      <w:start w:val="1"/>
+      <w:numFmt w:val="decimal"/>
+      <w:lvlText w:val="%5."/>
+      <w:lvlJc w:val="left"/>
+      <w:pPr>
+        <w:tabs>
+          <w:tab w:val="num" w:pos="3600"/>
+        </w:tabs>
+        <w:ind w:left="3600" w:hanging="360"/>
+      </w:pPr>
+    </w:lvl>
+    <w:lvl w:ilvl="5" w:tentative="1">
+      <w:start w:val="1"/>
+      <w:numFmt w:val="decimal"/>
+      <w:lvlText w:val="%6."/>
+      <w:lvlJc w:val="left"/>
+      <w:pPr>
+        <w:tabs>
+          <w:tab w:val="num" w:pos="4320"/>
+        </w:tabs>
+        <w:ind w:left="4320" w:hanging="360"/>
+      </w:pPr>
+    </w:lvl>
+    <w:lvl w:ilvl="6" w:tentative="1">
+      <w:start w:val="1"/>
+      <w:numFmt w:val="decimal"/>
+      <w:lvlText w:val="%7."/>
+      <w:lvlJc w:val="left"/>
+      <w:pPr>
+        <w:tabs>
+          <w:tab w:val="num" w:pos="5040"/>
+        </w:tabs>
+        <w:ind w:left="5040" w:hanging="360"/>
+      </w:pPr>
+    </w:lvl>
+    <w:lvl w:ilvl="7" w:tentative="1">
+      <w:start w:val="1"/>
+      <w:numFmt w:val="decimal"/>
+      <w:lvlText w:val="%8."/>
+      <w:lvlJc w:val="left"/>
+      <w:pPr>
+        <w:tabs>
+          <w:tab w:val="num" w:pos="5760"/>
+        </w:tabs>
+        <w:ind w:left="5760" w:hanging="360"/>
+      </w:pPr>
+    </w:lvl>
+    <w:lvl w:ilvl="8" w:tentative="1">
+      <w:start w:val="1"/>
+      <w:numFmt w:val="decimal"/>
+      <w:lvlText w:val="%9."/>
+      <w:lvlJc w:val="left"/>
+      <w:pPr>
+        <w:tabs>
+          <w:tab w:val="num" w:pos="6480"/>
+        </w:tabs>
+        <w:ind w:left="6480" w:hanging="360"/>
+      </w:pPr>
+    </w:lvl>
+  </w:abstractNum>
   <w:num w:numId="1">
-    <w:abstractNumId w:val="2"/>
+    <w:abstractNumId w:val="4"/>
   </w:num>
   <w:num w:numId="2">
-    <w:abstractNumId w:val="1"/>
+    <w:abstractNumId w:val="2"/>
   </w:num>
   <w:num w:numId="3">
     <w:abstractNumId w:val="0"/>
+  </w:num>
+  <w:num w:numId="4">
+    <w:abstractNumId w:val="11"/>
+  </w:num>
+  <w:num w:numId="5">
+    <w:abstractNumId w:val="10"/>
+  </w:num>
+  <w:num w:numId="6">
+    <w:abstractNumId w:val="7"/>
+  </w:num>
+  <w:num w:numId="7">
+    <w:abstractNumId w:val="1"/>
+  </w:num>
+  <w:num w:numId="8">
+    <w:abstractNumId w:val="6"/>
+  </w:num>
+  <w:num w:numId="9">
+    <w:abstractNumId w:val="5"/>
+  </w:num>
+  <w:num w:numId="10">
+    <w:abstractNumId w:val="9"/>
+  </w:num>
+  <w:num w:numId="11">
+    <w:abstractNumId w:val="8"/>
+  </w:num>
+  <w:num w:numId="12">
+    <w:abstractNumId w:val="3"/>
   </w:num>
 </w:numbering>
 </file>
@@ -2496,6 +5531,74 @@
       <w:contextualSpacing/>
     </w:pPr>
   </w:style>
+  <w:style w:type="character" w:styleId="Verwijzingopmerking">
+    <w:name w:val="annotation reference"/>
+    <w:basedOn w:val="Standaardalinea-lettertype"/>
+    <w:uiPriority w:val="99"/>
+    <w:semiHidden/>
+    <w:unhideWhenUsed/>
+    <w:rsid w:val="005B42D2"/>
+    <w:rPr>
+      <w:sz w:val="16"/>
+      <w:szCs w:val="16"/>
+    </w:rPr>
+  </w:style>
+  <w:style w:type="paragraph" w:styleId="Tekstopmerking">
+    <w:name w:val="annotation text"/>
+    <w:basedOn w:val="Standaard"/>
+    <w:link w:val="TekstopmerkingChar"/>
+    <w:uiPriority w:val="99"/>
+    <w:semiHidden/>
+    <w:unhideWhenUsed/>
+    <w:rsid w:val="005B42D2"/>
+    <w:pPr>
+      <w:spacing w:line="240" w:lineRule="auto"/>
+    </w:pPr>
+    <w:rPr>
+      <w:sz w:val="20"/>
+      <w:szCs w:val="20"/>
+    </w:rPr>
+  </w:style>
+  <w:style w:type="character" w:customStyle="1" w:styleId="TekstopmerkingChar">
+    <w:name w:val="Tekst opmerking Char"/>
+    <w:basedOn w:val="Standaardalinea-lettertype"/>
+    <w:link w:val="Tekstopmerking"/>
+    <w:uiPriority w:val="99"/>
+    <w:semiHidden/>
+    <w:rsid w:val="005B42D2"/>
+    <w:rPr>
+      <w:sz w:val="20"/>
+      <w:szCs w:val="20"/>
+    </w:rPr>
+  </w:style>
+  <w:style w:type="paragraph" w:styleId="Onderwerpvanopmerking">
+    <w:name w:val="annotation subject"/>
+    <w:basedOn w:val="Tekstopmerking"/>
+    <w:next w:val="Tekstopmerking"/>
+    <w:link w:val="OnderwerpvanopmerkingChar"/>
+    <w:uiPriority w:val="99"/>
+    <w:semiHidden/>
+    <w:unhideWhenUsed/>
+    <w:rsid w:val="005B42D2"/>
+    <w:rPr>
+      <w:b/>
+      <w:bCs/>
+    </w:rPr>
+  </w:style>
+  <w:style w:type="character" w:customStyle="1" w:styleId="OnderwerpvanopmerkingChar">
+    <w:name w:val="Onderwerp van opmerking Char"/>
+    <w:basedOn w:val="TekstopmerkingChar"/>
+    <w:link w:val="Onderwerpvanopmerking"/>
+    <w:uiPriority w:val="99"/>
+    <w:semiHidden/>
+    <w:rsid w:val="005B42D2"/>
+    <w:rPr>
+      <w:b/>
+      <w:bCs/>
+      <w:sz w:val="20"/>
+      <w:szCs w:val="20"/>
+    </w:rPr>
+  </w:style>
 </w:styles>
 </file>
 

</xml_diff>